<commit_message>
Latitude and longitude shown. Map button completed
</commit_message>
<xml_diff>
--- a/Study diary.docx
+++ b/Study diary.docx
@@ -278,7 +278,7 @@
                         </a:ln>
                         <a:extLst>
                           <a:ext uri="{909E8E84-426E-40dd-AFC4-6F175D3DCCD1}">
-                            <a14:hiddenFill xmlns:arto="http://schemas.microsoft.com/office/word/2006/arto" xmlns="" xmlns:mo="http://schemas.microsoft.com/office/mac/office/2008/main" xmlns:mv="urn:schemas-microsoft-com:mac:vml" xmlns:o="urn:schemas-microsoft-com:office:office" xmlns:v="urn:schemas-microsoft-com:vml" xmlns:w10="urn:schemas-microsoft-com:office:word" xmlns:w="http://schemas.openxmlformats.org/wordprocessingml/2006/main" xmlns:a14="http://schemas.microsoft.com/office/drawing/2010/main" xmlns:c="http://schemas.openxmlformats.org/drawingml/2006/chart" xmlns:adec="http://schemas.microsoft.com/office/drawing/2017/decorative" xmlns:pic="http://schemas.openxmlformats.org/drawingml/2006/picture">
+                            <a14:hiddenFill xmlns:pic="http://schemas.openxmlformats.org/drawingml/2006/picture" xmlns:adec="http://schemas.microsoft.com/office/drawing/2017/decorative" xmlns:c="http://schemas.openxmlformats.org/drawingml/2006/chart" xmlns:a14="http://schemas.microsoft.com/office/drawing/2010/main" xmlns:w="http://schemas.openxmlformats.org/wordprocessingml/2006/main" xmlns:w10="urn:schemas-microsoft-com:office:word" xmlns:v="urn:schemas-microsoft-com:vml" xmlns:o="urn:schemas-microsoft-com:office:office" xmlns:mv="urn:schemas-microsoft-com:mac:vml" xmlns:mo="http://schemas.microsoft.com/office/mac/office/2008/main" xmlns="" xmlns:arto="http://schemas.microsoft.com/office/word/2006/arto">
                               <a:noFill/>
                             </a14:hiddenFill>
                           </a:ext>
@@ -7138,8 +7138,6 @@
         </w:rPr>
         <w:t>&gt;</w:t>
       </w:r>
-      <w:bookmarkStart w:id="3" w:name="_GoBack"/>
-      <w:bookmarkEnd w:id="3"/>
     </w:p>
     <w:p>
       <w:pPr>
@@ -7219,29 +7217,1846 @@
       <w:pPr>
         <w:pStyle w:val="Heading1"/>
       </w:pPr>
-      <w:bookmarkStart w:id="4" w:name="_Toc87035286"/>
+      <w:bookmarkStart w:id="3" w:name="_Toc87035286"/>
       <w:r>
         <w:lastRenderedPageBreak/>
         <w:t>Week excercises</w:t>
       </w:r>
-      <w:bookmarkEnd w:id="4"/>
+      <w:bookmarkEnd w:id="3"/>
     </w:p>
     <w:p/>
     <w:p>
       <w:pPr>
+        <w:rPr>
+          <w:rFonts w:cs="Arial"/>
+        </w:rPr>
+      </w:pPr>
+      <w:r>
+        <w:rPr>
+          <w:rFonts w:cs="Arial"/>
+        </w:rPr>
+        <w:t xml:space="preserve">2.1 </w:t>
+      </w:r>
+      <w:r>
+        <w:rPr>
+          <w:rFonts w:cs="Arial"/>
+        </w:rPr>
+        <w:fldChar w:fldCharType="begin"/>
+      </w:r>
+      <w:r>
+        <w:rPr>
+          <w:rFonts w:cs="Arial"/>
+        </w:rPr>
+        <w:instrText xml:space="preserve"> HYPERLINK "</w:instrText>
+      </w:r>
+      <w:r>
+        <w:rPr>
+          <w:rFonts w:cs="Arial"/>
+        </w:rPr>
+        <w:instrText>https://github.com/jaakko13/mobileAppDev2/tree/master/flashlight</w:instrText>
+      </w:r>
+      <w:r>
+        <w:rPr>
+          <w:rFonts w:cs="Arial"/>
+        </w:rPr>
+        <w:instrText xml:space="preserve">" </w:instrText>
+      </w:r>
+      <w:r>
+        <w:rPr>
+          <w:rFonts w:cs="Arial"/>
+        </w:rPr>
+        <w:fldChar w:fldCharType="separate"/>
+      </w:r>
+      <w:r>
+        <w:rPr>
+          <w:rStyle w:val="Hyperlink"/>
+          <w:rFonts w:cs="Arial"/>
+        </w:rPr>
+        <w:t>https://github.com/jaakko13/mobileAppDev2/tree/master/flashlight</w:t>
+      </w:r>
+      <w:r>
+        <w:rPr>
+          <w:rFonts w:cs="Arial"/>
+        </w:rPr>
+        <w:fldChar w:fldCharType="end"/>
+      </w:r>
+      <w:r>
+        <w:rPr>
+          <w:rFonts w:cs="Arial"/>
+        </w:rPr>
+        <w:t xml:space="preserve"> </w:t>
+      </w:r>
+    </w:p>
+    <w:p>
+      <w:pPr>
+        <w:shd w:val="clear" w:color="auto" w:fill="2B2B2B"/>
+        <w:tabs>
+          <w:tab w:val="left" w:pos="916"/>
+          <w:tab w:val="left" w:pos="1832"/>
+          <w:tab w:val="left" w:pos="2748"/>
+          <w:tab w:val="left" w:pos="3664"/>
+          <w:tab w:val="left" w:pos="4580"/>
+          <w:tab w:val="left" w:pos="5496"/>
+          <w:tab w:val="left" w:pos="6412"/>
+          <w:tab w:val="left" w:pos="7328"/>
+          <w:tab w:val="left" w:pos="8244"/>
+          <w:tab w:val="left" w:pos="9160"/>
+          <w:tab w:val="left" w:pos="10076"/>
+          <w:tab w:val="left" w:pos="10992"/>
+          <w:tab w:val="left" w:pos="11908"/>
+          <w:tab w:val="left" w:pos="12824"/>
+          <w:tab w:val="left" w:pos="13740"/>
+          <w:tab w:val="left" w:pos="14656"/>
+        </w:tabs>
+        <w:spacing w:line="240" w:lineRule="auto"/>
         <w:jc w:val="left"/>
         <w:rPr>
+          <w:rFonts w:ascii="Courier New" w:eastAsia="Times New Roman" w:hAnsi="Courier New" w:cs="Courier New"/>
+          <w:color w:val="A9B7C6"/>
+          <w:sz w:val="20"/>
+          <w:szCs w:val="20"/>
+          <w:lang w:val="en-US"/>
+        </w:rPr>
+      </w:pPr>
+      <w:r>
+        <w:rPr>
+          <w:rFonts w:ascii="Courier New" w:eastAsia="Times New Roman" w:hAnsi="Courier New" w:cs="Courier New"/>
+          <w:color w:val="CC7832"/>
+          <w:sz w:val="20"/>
+          <w:szCs w:val="20"/>
+          <w:lang w:val="en-US"/>
+        </w:rPr>
+        <w:t xml:space="preserve">fun </w:t>
+      </w:r>
+      <w:proofErr w:type="spellStart"/>
+      <w:r>
+        <w:rPr>
+          <w:rFonts w:ascii="Courier New" w:eastAsia="Times New Roman" w:hAnsi="Courier New" w:cs="Courier New"/>
+          <w:color w:val="FFC66D"/>
+          <w:sz w:val="20"/>
+          <w:szCs w:val="20"/>
+          <w:lang w:val="en-US"/>
+        </w:rPr>
+        <w:t>switchFlashlight</w:t>
+      </w:r>
+      <w:proofErr w:type="spellEnd"/>
+      <w:r>
+        <w:rPr>
+          <w:rFonts w:ascii="Courier New" w:eastAsia="Times New Roman" w:hAnsi="Courier New" w:cs="Courier New"/>
+          <w:color w:val="A9B7C6"/>
+          <w:sz w:val="20"/>
+          <w:szCs w:val="20"/>
+          <w:lang w:val="en-US"/>
+        </w:rPr>
+        <w:t xml:space="preserve">(view: </w:t>
+      </w:r>
+      <w:proofErr w:type="spellStart"/>
+      <w:r>
+        <w:rPr>
+          <w:rFonts w:ascii="Courier New" w:eastAsia="Times New Roman" w:hAnsi="Courier New" w:cs="Courier New"/>
+          <w:color w:val="A9B7C6"/>
+          <w:sz w:val="20"/>
+          <w:szCs w:val="20"/>
+          <w:lang w:val="en-US"/>
+        </w:rPr>
+        <w:t>android.view.View</w:t>
+      </w:r>
+      <w:proofErr w:type="spellEnd"/>
+      <w:r>
+        <w:rPr>
+          <w:rFonts w:ascii="Courier New" w:eastAsia="Times New Roman" w:hAnsi="Courier New" w:cs="Courier New"/>
+          <w:color w:val="A9B7C6"/>
+          <w:sz w:val="20"/>
+          <w:szCs w:val="20"/>
+          <w:lang w:val="en-US"/>
+        </w:rPr>
+        <w:t>){</w:t>
+      </w:r>
+      <w:r>
+        <w:rPr>
+          <w:rFonts w:ascii="Courier New" w:eastAsia="Times New Roman" w:hAnsi="Courier New" w:cs="Courier New"/>
+          <w:color w:val="A9B7C6"/>
+          <w:sz w:val="20"/>
+          <w:szCs w:val="20"/>
+          <w:lang w:val="en-US"/>
+        </w:rPr>
+        <w:br/>
+        <w:t xml:space="preserve">    </w:t>
+      </w:r>
+      <w:proofErr w:type="spellStart"/>
+      <w:r>
+        <w:rPr>
+          <w:rFonts w:ascii="Courier New" w:eastAsia="Times New Roman" w:hAnsi="Courier New" w:cs="Courier New"/>
+          <w:color w:val="CC7832"/>
+          <w:sz w:val="20"/>
+          <w:szCs w:val="20"/>
+          <w:lang w:val="en-US"/>
+        </w:rPr>
+        <w:t>val</w:t>
+      </w:r>
+      <w:proofErr w:type="spellEnd"/>
+      <w:r>
+        <w:rPr>
+          <w:rFonts w:ascii="Courier New" w:eastAsia="Times New Roman" w:hAnsi="Courier New" w:cs="Courier New"/>
+          <w:color w:val="CC7832"/>
+          <w:sz w:val="20"/>
+          <w:szCs w:val="20"/>
+          <w:lang w:val="en-US"/>
+        </w:rPr>
+        <w:t xml:space="preserve"> </w:t>
+      </w:r>
+      <w:proofErr w:type="spellStart"/>
+      <w:r>
+        <w:rPr>
+          <w:rFonts w:ascii="Courier New" w:eastAsia="Times New Roman" w:hAnsi="Courier New" w:cs="Courier New"/>
+          <w:color w:val="A9B7C6"/>
+          <w:sz w:val="20"/>
+          <w:szCs w:val="20"/>
+          <w:lang w:val="en-US"/>
+        </w:rPr>
+        <w:t>cameraManager</w:t>
+      </w:r>
+      <w:proofErr w:type="spellEnd"/>
+      <w:r>
+        <w:rPr>
+          <w:rFonts w:ascii="Courier New" w:eastAsia="Times New Roman" w:hAnsi="Courier New" w:cs="Courier New"/>
+          <w:color w:val="A9B7C6"/>
+          <w:sz w:val="20"/>
+          <w:szCs w:val="20"/>
+          <w:lang w:val="en-US"/>
+        </w:rPr>
+        <w:t xml:space="preserve"> = </w:t>
+      </w:r>
+      <w:proofErr w:type="spellStart"/>
+      <w:r>
+        <w:rPr>
+          <w:rFonts w:ascii="Courier New" w:eastAsia="Times New Roman" w:hAnsi="Courier New" w:cs="Courier New"/>
+          <w:color w:val="A9B7C6"/>
+          <w:sz w:val="20"/>
+          <w:szCs w:val="20"/>
+          <w:lang w:val="en-US"/>
+        </w:rPr>
+        <w:t>getSystemService</w:t>
+      </w:r>
+      <w:proofErr w:type="spellEnd"/>
+      <w:r>
+        <w:rPr>
+          <w:rFonts w:ascii="Courier New" w:eastAsia="Times New Roman" w:hAnsi="Courier New" w:cs="Courier New"/>
+          <w:color w:val="A9B7C6"/>
+          <w:sz w:val="20"/>
+          <w:szCs w:val="20"/>
+          <w:lang w:val="en-US"/>
+        </w:rPr>
+        <w:t>(</w:t>
+      </w:r>
+      <w:r>
+        <w:rPr>
+          <w:rFonts w:ascii="Courier New" w:eastAsia="Times New Roman" w:hAnsi="Courier New" w:cs="Courier New"/>
+          <w:i/>
+          <w:iCs/>
+          <w:color w:val="9876AA"/>
+          <w:sz w:val="20"/>
+          <w:szCs w:val="20"/>
+          <w:lang w:val="en-US"/>
+        </w:rPr>
+        <w:t>CAMERA_SERVICE</w:t>
+      </w:r>
+      <w:r>
+        <w:rPr>
+          <w:rFonts w:ascii="Courier New" w:eastAsia="Times New Roman" w:hAnsi="Courier New" w:cs="Courier New"/>
+          <w:color w:val="A9B7C6"/>
+          <w:sz w:val="20"/>
+          <w:szCs w:val="20"/>
+          <w:lang w:val="en-US"/>
+        </w:rPr>
+        <w:t xml:space="preserve">) </w:t>
+      </w:r>
+      <w:r>
+        <w:rPr>
+          <w:rFonts w:ascii="Courier New" w:eastAsia="Times New Roman" w:hAnsi="Courier New" w:cs="Courier New"/>
+          <w:color w:val="CC7832"/>
+          <w:sz w:val="20"/>
+          <w:szCs w:val="20"/>
+          <w:lang w:val="en-US"/>
+        </w:rPr>
+        <w:t xml:space="preserve">as </w:t>
+      </w:r>
+      <w:proofErr w:type="spellStart"/>
+      <w:r>
+        <w:rPr>
+          <w:rFonts w:ascii="Courier New" w:eastAsia="Times New Roman" w:hAnsi="Courier New" w:cs="Courier New"/>
+          <w:color w:val="A9B7C6"/>
+          <w:sz w:val="20"/>
+          <w:szCs w:val="20"/>
+          <w:lang w:val="en-US"/>
+        </w:rPr>
+        <w:t>CameraManager</w:t>
+      </w:r>
+      <w:proofErr w:type="spellEnd"/>
+      <w:r>
+        <w:rPr>
+          <w:rFonts w:ascii="Courier New" w:eastAsia="Times New Roman" w:hAnsi="Courier New" w:cs="Courier New"/>
+          <w:color w:val="A9B7C6"/>
+          <w:sz w:val="20"/>
+          <w:szCs w:val="20"/>
+          <w:lang w:val="en-US"/>
+        </w:rPr>
+        <w:br/>
+      </w:r>
+      <w:r>
+        <w:rPr>
+          <w:rFonts w:ascii="Courier New" w:eastAsia="Times New Roman" w:hAnsi="Courier New" w:cs="Courier New"/>
+          <w:color w:val="A9B7C6"/>
+          <w:sz w:val="20"/>
+          <w:szCs w:val="20"/>
+          <w:lang w:val="en-US"/>
+        </w:rPr>
+        <w:br/>
+        <w:t xml:space="preserve">    </w:t>
+      </w:r>
+      <w:r>
+        <w:rPr>
+          <w:rFonts w:ascii="Courier New" w:eastAsia="Times New Roman" w:hAnsi="Courier New" w:cs="Courier New"/>
+          <w:color w:val="CC7832"/>
+          <w:sz w:val="20"/>
+          <w:szCs w:val="20"/>
+          <w:lang w:val="en-US"/>
+        </w:rPr>
+        <w:t>for</w:t>
+      </w:r>
+      <w:r>
+        <w:rPr>
+          <w:rFonts w:ascii="Courier New" w:eastAsia="Times New Roman" w:hAnsi="Courier New" w:cs="Courier New"/>
+          <w:color w:val="A9B7C6"/>
+          <w:sz w:val="20"/>
+          <w:szCs w:val="20"/>
+          <w:lang w:val="en-US"/>
+        </w:rPr>
+        <w:t xml:space="preserve">( id </w:t>
+      </w:r>
+      <w:r>
+        <w:rPr>
+          <w:rFonts w:ascii="Courier New" w:eastAsia="Times New Roman" w:hAnsi="Courier New" w:cs="Courier New"/>
+          <w:color w:val="CC7832"/>
+          <w:sz w:val="20"/>
+          <w:szCs w:val="20"/>
+          <w:lang w:val="en-US"/>
+        </w:rPr>
+        <w:t xml:space="preserve">in </w:t>
+      </w:r>
+      <w:proofErr w:type="spellStart"/>
+      <w:r>
+        <w:rPr>
+          <w:rFonts w:ascii="Courier New" w:eastAsia="Times New Roman" w:hAnsi="Courier New" w:cs="Courier New"/>
+          <w:color w:val="A9B7C6"/>
+          <w:sz w:val="20"/>
+          <w:szCs w:val="20"/>
+          <w:lang w:val="en-US"/>
+        </w:rPr>
+        <w:t>cameraManager.</w:t>
+      </w:r>
+      <w:r>
+        <w:rPr>
+          <w:rFonts w:ascii="Courier New" w:eastAsia="Times New Roman" w:hAnsi="Courier New" w:cs="Courier New"/>
+          <w:i/>
+          <w:iCs/>
+          <w:color w:val="9876AA"/>
+          <w:sz w:val="20"/>
+          <w:szCs w:val="20"/>
+          <w:lang w:val="en-US"/>
+        </w:rPr>
+        <w:t>cameraIdList</w:t>
+      </w:r>
+      <w:proofErr w:type="spellEnd"/>
+      <w:r>
+        <w:rPr>
+          <w:rFonts w:ascii="Courier New" w:eastAsia="Times New Roman" w:hAnsi="Courier New" w:cs="Courier New"/>
+          <w:color w:val="A9B7C6"/>
+          <w:sz w:val="20"/>
+          <w:szCs w:val="20"/>
+          <w:lang w:val="en-US"/>
+        </w:rPr>
+        <w:t>){</w:t>
+      </w:r>
+      <w:r>
+        <w:rPr>
+          <w:rFonts w:ascii="Courier New" w:eastAsia="Times New Roman" w:hAnsi="Courier New" w:cs="Courier New"/>
+          <w:color w:val="A9B7C6"/>
+          <w:sz w:val="20"/>
+          <w:szCs w:val="20"/>
+          <w:lang w:val="en-US"/>
+        </w:rPr>
+        <w:br/>
+        <w:t xml:space="preserve">        </w:t>
+      </w:r>
+      <w:r>
+        <w:rPr>
+          <w:rFonts w:ascii="Courier New" w:eastAsia="Times New Roman" w:hAnsi="Courier New" w:cs="Courier New"/>
+          <w:color w:val="CC7832"/>
+          <w:sz w:val="20"/>
+          <w:szCs w:val="20"/>
+          <w:lang w:val="en-US"/>
+        </w:rPr>
+        <w:t>if</w:t>
+      </w:r>
+      <w:r>
+        <w:rPr>
+          <w:rFonts w:ascii="Courier New" w:eastAsia="Times New Roman" w:hAnsi="Courier New" w:cs="Courier New"/>
+          <w:color w:val="A9B7C6"/>
+          <w:sz w:val="20"/>
+          <w:szCs w:val="20"/>
+          <w:lang w:val="en-US"/>
+        </w:rPr>
+        <w:t>(cameraManager.getCameraCharacteristics(id).get(CameraCharacteristics.</w:t>
+      </w:r>
+      <w:r>
+        <w:rPr>
+          <w:rFonts w:ascii="Courier New" w:eastAsia="Times New Roman" w:hAnsi="Courier New" w:cs="Courier New"/>
+          <w:i/>
+          <w:iCs/>
+          <w:color w:val="9876AA"/>
+          <w:sz w:val="20"/>
+          <w:szCs w:val="20"/>
+          <w:lang w:val="en-US"/>
+        </w:rPr>
+        <w:t>FLASH_INFO_AVAILABLE</w:t>
+      </w:r>
+      <w:r>
+        <w:rPr>
+          <w:rFonts w:ascii="Courier New" w:eastAsia="Times New Roman" w:hAnsi="Courier New" w:cs="Courier New"/>
+          <w:color w:val="A9B7C6"/>
+          <w:sz w:val="20"/>
+          <w:szCs w:val="20"/>
+          <w:lang w:val="en-US"/>
+        </w:rPr>
+        <w:t xml:space="preserve">) == </w:t>
+      </w:r>
+      <w:r>
+        <w:rPr>
+          <w:rFonts w:ascii="Courier New" w:eastAsia="Times New Roman" w:hAnsi="Courier New" w:cs="Courier New"/>
+          <w:color w:val="CC7832"/>
+          <w:sz w:val="20"/>
+          <w:szCs w:val="20"/>
+          <w:lang w:val="en-US"/>
+        </w:rPr>
+        <w:t>true</w:t>
+      </w:r>
+      <w:r>
+        <w:rPr>
+          <w:rFonts w:ascii="Courier New" w:eastAsia="Times New Roman" w:hAnsi="Courier New" w:cs="Courier New"/>
+          <w:color w:val="A9B7C6"/>
+          <w:sz w:val="20"/>
+          <w:szCs w:val="20"/>
+          <w:lang w:val="en-US"/>
+        </w:rPr>
+        <w:t>){</w:t>
+      </w:r>
+      <w:r>
+        <w:rPr>
+          <w:rFonts w:ascii="Courier New" w:eastAsia="Times New Roman" w:hAnsi="Courier New" w:cs="Courier New"/>
+          <w:color w:val="A9B7C6"/>
+          <w:sz w:val="20"/>
+          <w:szCs w:val="20"/>
+          <w:lang w:val="en-US"/>
+        </w:rPr>
+        <w:br/>
+        <w:t xml:space="preserve">            </w:t>
+      </w:r>
+      <w:r>
+        <w:rPr>
+          <w:rFonts w:ascii="Courier New" w:eastAsia="Times New Roman" w:hAnsi="Courier New" w:cs="Courier New"/>
+          <w:color w:val="9876AA"/>
+          <w:sz w:val="20"/>
+          <w:szCs w:val="20"/>
+          <w:lang w:val="en-US"/>
+        </w:rPr>
+        <w:t xml:space="preserve">torch </w:t>
+      </w:r>
+      <w:r>
+        <w:rPr>
+          <w:rFonts w:ascii="Courier New" w:eastAsia="Times New Roman" w:hAnsi="Courier New" w:cs="Courier New"/>
+          <w:color w:val="A9B7C6"/>
+          <w:sz w:val="20"/>
+          <w:szCs w:val="20"/>
+          <w:lang w:val="en-US"/>
+        </w:rPr>
+        <w:t>= !</w:t>
+      </w:r>
+      <w:r>
+        <w:rPr>
+          <w:rFonts w:ascii="Courier New" w:eastAsia="Times New Roman" w:hAnsi="Courier New" w:cs="Courier New"/>
+          <w:color w:val="9876AA"/>
+          <w:sz w:val="20"/>
+          <w:szCs w:val="20"/>
+          <w:lang w:val="en-US"/>
+        </w:rPr>
+        <w:t>torch</w:t>
+      </w:r>
+      <w:r>
+        <w:rPr>
+          <w:rFonts w:ascii="Courier New" w:eastAsia="Times New Roman" w:hAnsi="Courier New" w:cs="Courier New"/>
+          <w:color w:val="9876AA"/>
+          <w:sz w:val="20"/>
+          <w:szCs w:val="20"/>
+          <w:lang w:val="en-US"/>
+        </w:rPr>
+        <w:br/>
+        <w:t xml:space="preserve">            </w:t>
+      </w:r>
+      <w:proofErr w:type="spellStart"/>
+      <w:r>
+        <w:rPr>
+          <w:rFonts w:ascii="Courier New" w:eastAsia="Times New Roman" w:hAnsi="Courier New" w:cs="Courier New"/>
+          <w:color w:val="A9B7C6"/>
+          <w:sz w:val="20"/>
+          <w:szCs w:val="20"/>
+          <w:lang w:val="en-US"/>
+        </w:rPr>
+        <w:t>cameraManager.setTorchMode</w:t>
+      </w:r>
+      <w:proofErr w:type="spellEnd"/>
+      <w:r>
+        <w:rPr>
+          <w:rFonts w:ascii="Courier New" w:eastAsia="Times New Roman" w:hAnsi="Courier New" w:cs="Courier New"/>
+          <w:color w:val="A9B7C6"/>
+          <w:sz w:val="20"/>
+          <w:szCs w:val="20"/>
+          <w:lang w:val="en-US"/>
+        </w:rPr>
+        <w:t>(id</w:t>
+      </w:r>
+      <w:r>
+        <w:rPr>
+          <w:rFonts w:ascii="Courier New" w:eastAsia="Times New Roman" w:hAnsi="Courier New" w:cs="Courier New"/>
+          <w:color w:val="CC7832"/>
+          <w:sz w:val="20"/>
+          <w:szCs w:val="20"/>
+          <w:lang w:val="en-US"/>
+        </w:rPr>
+        <w:t xml:space="preserve">, </w:t>
+      </w:r>
+      <w:r>
+        <w:rPr>
+          <w:rFonts w:ascii="Courier New" w:eastAsia="Times New Roman" w:hAnsi="Courier New" w:cs="Courier New"/>
+          <w:color w:val="9876AA"/>
+          <w:sz w:val="20"/>
+          <w:szCs w:val="20"/>
+          <w:lang w:val="en-US"/>
+        </w:rPr>
+        <w:t>torch</w:t>
+      </w:r>
+      <w:r>
+        <w:rPr>
+          <w:rFonts w:ascii="Courier New" w:eastAsia="Times New Roman" w:hAnsi="Courier New" w:cs="Courier New"/>
+          <w:color w:val="A9B7C6"/>
+          <w:sz w:val="20"/>
+          <w:szCs w:val="20"/>
+          <w:lang w:val="en-US"/>
+        </w:rPr>
+        <w:t>)</w:t>
+      </w:r>
+      <w:r>
+        <w:rPr>
+          <w:rFonts w:ascii="Courier New" w:eastAsia="Times New Roman" w:hAnsi="Courier New" w:cs="Courier New"/>
+          <w:color w:val="A9B7C6"/>
+          <w:sz w:val="20"/>
+          <w:szCs w:val="20"/>
+          <w:lang w:val="en-US"/>
+        </w:rPr>
+        <w:br/>
+        <w:t xml:space="preserve">        }</w:t>
+      </w:r>
+      <w:r>
+        <w:rPr>
+          <w:rFonts w:ascii="Courier New" w:eastAsia="Times New Roman" w:hAnsi="Courier New" w:cs="Courier New"/>
+          <w:color w:val="A9B7C6"/>
+          <w:sz w:val="20"/>
+          <w:szCs w:val="20"/>
+          <w:lang w:val="en-US"/>
+        </w:rPr>
+        <w:br/>
+      </w:r>
+      <w:r>
+        <w:rPr>
+          <w:rFonts w:ascii="Courier New" w:eastAsia="Times New Roman" w:hAnsi="Courier New" w:cs="Courier New"/>
+          <w:color w:val="A9B7C6"/>
+          <w:sz w:val="20"/>
+          <w:szCs w:val="20"/>
+          <w:lang w:val="en-US"/>
+        </w:rPr>
+        <w:br/>
+        <w:t xml:space="preserve">        </w:t>
+      </w:r>
+      <w:proofErr w:type="spellStart"/>
+      <w:r>
+        <w:rPr>
+          <w:rFonts w:ascii="Courier New" w:eastAsia="Times New Roman" w:hAnsi="Courier New" w:cs="Courier New"/>
+          <w:color w:val="CC7832"/>
+          <w:sz w:val="20"/>
+          <w:szCs w:val="20"/>
+          <w:lang w:val="en-US"/>
+        </w:rPr>
+        <w:t>val</w:t>
+      </w:r>
+      <w:proofErr w:type="spellEnd"/>
+      <w:r>
+        <w:rPr>
+          <w:rFonts w:ascii="Courier New" w:eastAsia="Times New Roman" w:hAnsi="Courier New" w:cs="Courier New"/>
+          <w:color w:val="CC7832"/>
+          <w:sz w:val="20"/>
+          <w:szCs w:val="20"/>
+          <w:lang w:val="en-US"/>
+        </w:rPr>
+        <w:t xml:space="preserve"> </w:t>
+      </w:r>
+      <w:r>
+        <w:rPr>
+          <w:rFonts w:ascii="Courier New" w:eastAsia="Times New Roman" w:hAnsi="Courier New" w:cs="Courier New"/>
+          <w:color w:val="A9B7C6"/>
+          <w:sz w:val="20"/>
+          <w:szCs w:val="20"/>
+          <w:lang w:val="en-US"/>
+        </w:rPr>
+        <w:t xml:space="preserve">background = </w:t>
+      </w:r>
+      <w:proofErr w:type="spellStart"/>
+      <w:r>
+        <w:rPr>
+          <w:rFonts w:ascii="Courier New" w:eastAsia="Times New Roman" w:hAnsi="Courier New" w:cs="Courier New"/>
+          <w:color w:val="A9B7C6"/>
+          <w:sz w:val="20"/>
+          <w:szCs w:val="20"/>
+          <w:lang w:val="en-US"/>
+        </w:rPr>
+        <w:t>findViewById</w:t>
+      </w:r>
+      <w:proofErr w:type="spellEnd"/>
+      <w:r>
+        <w:rPr>
+          <w:rFonts w:ascii="Courier New" w:eastAsia="Times New Roman" w:hAnsi="Courier New" w:cs="Courier New"/>
+          <w:color w:val="A9B7C6"/>
+          <w:sz w:val="20"/>
+          <w:szCs w:val="20"/>
+          <w:lang w:val="en-US"/>
+        </w:rPr>
+        <w:t>&lt;</w:t>
+      </w:r>
+      <w:proofErr w:type="spellStart"/>
+      <w:r>
+        <w:rPr>
+          <w:rFonts w:ascii="Courier New" w:eastAsia="Times New Roman" w:hAnsi="Courier New" w:cs="Courier New"/>
+          <w:color w:val="A9B7C6"/>
+          <w:sz w:val="20"/>
+          <w:szCs w:val="20"/>
+          <w:lang w:val="en-US"/>
+        </w:rPr>
+        <w:t>ConstraintLayout</w:t>
+      </w:r>
+      <w:proofErr w:type="spellEnd"/>
+      <w:r>
+        <w:rPr>
+          <w:rFonts w:ascii="Courier New" w:eastAsia="Times New Roman" w:hAnsi="Courier New" w:cs="Courier New"/>
+          <w:color w:val="A9B7C6"/>
+          <w:sz w:val="20"/>
+          <w:szCs w:val="20"/>
+          <w:lang w:val="en-US"/>
+        </w:rPr>
+        <w:t>&gt;(</w:t>
+      </w:r>
+      <w:proofErr w:type="spellStart"/>
+      <w:r>
+        <w:rPr>
+          <w:rFonts w:ascii="Courier New" w:eastAsia="Times New Roman" w:hAnsi="Courier New" w:cs="Courier New"/>
+          <w:color w:val="A9B7C6"/>
+          <w:sz w:val="20"/>
+          <w:szCs w:val="20"/>
+          <w:lang w:val="en-US"/>
+        </w:rPr>
+        <w:t>R.id.</w:t>
+      </w:r>
+      <w:r>
+        <w:rPr>
+          <w:rFonts w:ascii="Courier New" w:eastAsia="Times New Roman" w:hAnsi="Courier New" w:cs="Courier New"/>
+          <w:i/>
+          <w:iCs/>
+          <w:color w:val="9876AA"/>
+          <w:sz w:val="20"/>
+          <w:szCs w:val="20"/>
+          <w:lang w:val="en-US"/>
+        </w:rPr>
+        <w:t>backgroundConstraintLayout</w:t>
+      </w:r>
+      <w:proofErr w:type="spellEnd"/>
+      <w:r>
+        <w:rPr>
+          <w:rFonts w:ascii="Courier New" w:eastAsia="Times New Roman" w:hAnsi="Courier New" w:cs="Courier New"/>
+          <w:color w:val="A9B7C6"/>
+          <w:sz w:val="20"/>
+          <w:szCs w:val="20"/>
+          <w:lang w:val="en-US"/>
+        </w:rPr>
+        <w:t>)</w:t>
+      </w:r>
+      <w:r>
+        <w:rPr>
+          <w:rFonts w:ascii="Courier New" w:eastAsia="Times New Roman" w:hAnsi="Courier New" w:cs="Courier New"/>
+          <w:color w:val="A9B7C6"/>
+          <w:sz w:val="20"/>
+          <w:szCs w:val="20"/>
+          <w:lang w:val="en-US"/>
+        </w:rPr>
+        <w:br/>
+        <w:t xml:space="preserve">        </w:t>
+      </w:r>
+      <w:r>
+        <w:rPr>
+          <w:rFonts w:ascii="Courier New" w:eastAsia="Times New Roman" w:hAnsi="Courier New" w:cs="Courier New"/>
+          <w:color w:val="CC7832"/>
+          <w:sz w:val="20"/>
+          <w:szCs w:val="20"/>
+          <w:lang w:val="en-US"/>
+        </w:rPr>
+        <w:t>if</w:t>
+      </w:r>
+      <w:r>
+        <w:rPr>
+          <w:rFonts w:ascii="Courier New" w:eastAsia="Times New Roman" w:hAnsi="Courier New" w:cs="Courier New"/>
+          <w:color w:val="A9B7C6"/>
+          <w:sz w:val="20"/>
+          <w:szCs w:val="20"/>
+          <w:lang w:val="en-US"/>
+        </w:rPr>
+        <w:t>(</w:t>
+      </w:r>
+      <w:r>
+        <w:rPr>
+          <w:rFonts w:ascii="Courier New" w:eastAsia="Times New Roman" w:hAnsi="Courier New" w:cs="Courier New"/>
+          <w:color w:val="9876AA"/>
+          <w:sz w:val="20"/>
+          <w:szCs w:val="20"/>
+          <w:lang w:val="en-US"/>
+        </w:rPr>
+        <w:t>torch</w:t>
+      </w:r>
+      <w:r>
+        <w:rPr>
+          <w:rFonts w:ascii="Courier New" w:eastAsia="Times New Roman" w:hAnsi="Courier New" w:cs="Courier New"/>
+          <w:color w:val="A9B7C6"/>
+          <w:sz w:val="20"/>
+          <w:szCs w:val="20"/>
+          <w:lang w:val="en-US"/>
+        </w:rPr>
+        <w:t>){</w:t>
+      </w:r>
+      <w:r>
+        <w:rPr>
+          <w:rFonts w:ascii="Courier New" w:eastAsia="Times New Roman" w:hAnsi="Courier New" w:cs="Courier New"/>
+          <w:color w:val="A9B7C6"/>
+          <w:sz w:val="20"/>
+          <w:szCs w:val="20"/>
+          <w:lang w:val="en-US"/>
+        </w:rPr>
+        <w:br/>
+        <w:t xml:space="preserve">            </w:t>
+      </w:r>
+      <w:proofErr w:type="spellStart"/>
+      <w:r>
+        <w:rPr>
+          <w:rFonts w:ascii="Courier New" w:eastAsia="Times New Roman" w:hAnsi="Courier New" w:cs="Courier New"/>
+          <w:color w:val="A9B7C6"/>
+          <w:sz w:val="20"/>
+          <w:szCs w:val="20"/>
+          <w:lang w:val="en-US"/>
+        </w:rPr>
+        <w:t>background.setBackgroundColor</w:t>
+      </w:r>
+      <w:proofErr w:type="spellEnd"/>
+      <w:r>
+        <w:rPr>
+          <w:rFonts w:ascii="Courier New" w:eastAsia="Times New Roman" w:hAnsi="Courier New" w:cs="Courier New"/>
+          <w:color w:val="A9B7C6"/>
+          <w:sz w:val="20"/>
+          <w:szCs w:val="20"/>
+          <w:lang w:val="en-US"/>
+        </w:rPr>
+        <w:t>(</w:t>
+      </w:r>
+      <w:proofErr w:type="spellStart"/>
+      <w:r>
+        <w:rPr>
+          <w:rFonts w:ascii="Courier New" w:eastAsia="Times New Roman" w:hAnsi="Courier New" w:cs="Courier New"/>
+          <w:color w:val="A9B7C6"/>
+          <w:sz w:val="20"/>
+          <w:szCs w:val="20"/>
+          <w:lang w:val="en-US"/>
+        </w:rPr>
+        <w:t>Color.</w:t>
+      </w:r>
+      <w:r>
+        <w:rPr>
+          <w:rFonts w:ascii="Courier New" w:eastAsia="Times New Roman" w:hAnsi="Courier New" w:cs="Courier New"/>
+          <w:i/>
+          <w:iCs/>
+          <w:color w:val="9876AA"/>
+          <w:sz w:val="20"/>
+          <w:szCs w:val="20"/>
+          <w:lang w:val="en-US"/>
+        </w:rPr>
+        <w:t>YELLOW</w:t>
+      </w:r>
+      <w:proofErr w:type="spellEnd"/>
+      <w:r>
+        <w:rPr>
+          <w:rFonts w:ascii="Courier New" w:eastAsia="Times New Roman" w:hAnsi="Courier New" w:cs="Courier New"/>
+          <w:color w:val="A9B7C6"/>
+          <w:sz w:val="20"/>
+          <w:szCs w:val="20"/>
+          <w:lang w:val="en-US"/>
+        </w:rPr>
+        <w:t>)</w:t>
+      </w:r>
+      <w:r>
+        <w:rPr>
+          <w:rFonts w:ascii="Courier New" w:eastAsia="Times New Roman" w:hAnsi="Courier New" w:cs="Courier New"/>
+          <w:color w:val="A9B7C6"/>
+          <w:sz w:val="20"/>
+          <w:szCs w:val="20"/>
+          <w:lang w:val="en-US"/>
+        </w:rPr>
+        <w:br/>
+        <w:t xml:space="preserve">        }</w:t>
+      </w:r>
+      <w:r>
+        <w:rPr>
+          <w:rFonts w:ascii="Courier New" w:eastAsia="Times New Roman" w:hAnsi="Courier New" w:cs="Courier New"/>
+          <w:color w:val="A9B7C6"/>
+          <w:sz w:val="20"/>
+          <w:szCs w:val="20"/>
+          <w:lang w:val="en-US"/>
+        </w:rPr>
+        <w:br/>
+        <w:t xml:space="preserve">        </w:t>
+      </w:r>
+      <w:r>
+        <w:rPr>
+          <w:rFonts w:ascii="Courier New" w:eastAsia="Times New Roman" w:hAnsi="Courier New" w:cs="Courier New"/>
+          <w:color w:val="CC7832"/>
+          <w:sz w:val="20"/>
+          <w:szCs w:val="20"/>
+          <w:lang w:val="en-US"/>
+        </w:rPr>
+        <w:t>else</w:t>
+      </w:r>
+      <w:r>
+        <w:rPr>
+          <w:rFonts w:ascii="Courier New" w:eastAsia="Times New Roman" w:hAnsi="Courier New" w:cs="Courier New"/>
+          <w:color w:val="A9B7C6"/>
+          <w:sz w:val="20"/>
+          <w:szCs w:val="20"/>
+          <w:lang w:val="en-US"/>
+        </w:rPr>
+        <w:t>{</w:t>
+      </w:r>
+      <w:r>
+        <w:rPr>
+          <w:rFonts w:ascii="Courier New" w:eastAsia="Times New Roman" w:hAnsi="Courier New" w:cs="Courier New"/>
+          <w:color w:val="A9B7C6"/>
+          <w:sz w:val="20"/>
+          <w:szCs w:val="20"/>
+          <w:lang w:val="en-US"/>
+        </w:rPr>
+        <w:br/>
+        <w:t xml:space="preserve">            </w:t>
+      </w:r>
+      <w:proofErr w:type="spellStart"/>
+      <w:r>
+        <w:rPr>
+          <w:rFonts w:ascii="Courier New" w:eastAsia="Times New Roman" w:hAnsi="Courier New" w:cs="Courier New"/>
+          <w:color w:val="A9B7C6"/>
+          <w:sz w:val="20"/>
+          <w:szCs w:val="20"/>
+          <w:lang w:val="en-US"/>
+        </w:rPr>
+        <w:t>background.setBackgroundColor</w:t>
+      </w:r>
+      <w:proofErr w:type="spellEnd"/>
+      <w:r>
+        <w:rPr>
+          <w:rFonts w:ascii="Courier New" w:eastAsia="Times New Roman" w:hAnsi="Courier New" w:cs="Courier New"/>
+          <w:color w:val="A9B7C6"/>
+          <w:sz w:val="20"/>
+          <w:szCs w:val="20"/>
+          <w:lang w:val="en-US"/>
+        </w:rPr>
+        <w:t>(</w:t>
+      </w:r>
+      <w:proofErr w:type="spellStart"/>
+      <w:r>
+        <w:rPr>
+          <w:rFonts w:ascii="Courier New" w:eastAsia="Times New Roman" w:hAnsi="Courier New" w:cs="Courier New"/>
+          <w:color w:val="A9B7C6"/>
+          <w:sz w:val="20"/>
+          <w:szCs w:val="20"/>
+          <w:lang w:val="en-US"/>
+        </w:rPr>
+        <w:t>Color.</w:t>
+      </w:r>
+      <w:r>
+        <w:rPr>
+          <w:rFonts w:ascii="Courier New" w:eastAsia="Times New Roman" w:hAnsi="Courier New" w:cs="Courier New"/>
+          <w:i/>
+          <w:iCs/>
+          <w:color w:val="9876AA"/>
+          <w:sz w:val="20"/>
+          <w:szCs w:val="20"/>
+          <w:lang w:val="en-US"/>
+        </w:rPr>
+        <w:t>BLACK</w:t>
+      </w:r>
+      <w:proofErr w:type="spellEnd"/>
+      <w:r>
+        <w:rPr>
+          <w:rFonts w:ascii="Courier New" w:eastAsia="Times New Roman" w:hAnsi="Courier New" w:cs="Courier New"/>
+          <w:color w:val="A9B7C6"/>
+          <w:sz w:val="20"/>
+          <w:szCs w:val="20"/>
+          <w:lang w:val="en-US"/>
+        </w:rPr>
+        <w:t>)</w:t>
+      </w:r>
+      <w:r>
+        <w:rPr>
+          <w:rFonts w:ascii="Courier New" w:eastAsia="Times New Roman" w:hAnsi="Courier New" w:cs="Courier New"/>
+          <w:color w:val="A9B7C6"/>
+          <w:sz w:val="20"/>
+          <w:szCs w:val="20"/>
+          <w:lang w:val="en-US"/>
+        </w:rPr>
+        <w:br/>
+        <w:t xml:space="preserve">        }</w:t>
+      </w:r>
+      <w:r>
+        <w:rPr>
+          <w:rFonts w:ascii="Courier New" w:eastAsia="Times New Roman" w:hAnsi="Courier New" w:cs="Courier New"/>
+          <w:color w:val="A9B7C6"/>
+          <w:sz w:val="20"/>
+          <w:szCs w:val="20"/>
+          <w:lang w:val="en-US"/>
+        </w:rPr>
+        <w:br/>
+        <w:t xml:space="preserve">    }</w:t>
+      </w:r>
+      <w:r>
+        <w:rPr>
+          <w:rFonts w:ascii="Courier New" w:eastAsia="Times New Roman" w:hAnsi="Courier New" w:cs="Courier New"/>
+          <w:color w:val="A9B7C6"/>
+          <w:sz w:val="20"/>
+          <w:szCs w:val="20"/>
+          <w:lang w:val="en-US"/>
+        </w:rPr>
+        <w:br/>
+        <w:t xml:space="preserve">    </w:t>
+      </w:r>
+      <w:r>
+        <w:rPr>
+          <w:rFonts w:ascii="Courier New" w:eastAsia="Times New Roman" w:hAnsi="Courier New" w:cs="Courier New"/>
+          <w:color w:val="A9B7C6"/>
+          <w:sz w:val="20"/>
+          <w:szCs w:val="20"/>
+          <w:lang w:val="en-US"/>
+        </w:rPr>
+        <w:br/>
+        <w:t>}</w:t>
+      </w:r>
+    </w:p>
+    <w:p>
+      <w:pPr>
+        <w:rPr>
           <w:rFonts w:cs="Arial"/>
+          <w:lang w:val="en-US"/>
         </w:rPr>
       </w:pPr>
-      <w:r>
+    </w:p>
+    <w:p>
+      <w:pPr>
         <w:rPr>
           <w:rFonts w:cs="Arial"/>
-        </w:rPr>
-        <w:t>Raportoidaan tähän ensimmäisen viikon mallin mukaan siten, että oppimispäiväkirja kehittyy kurssin edetessä</w:t>
+          <w:lang w:val="en-US"/>
+        </w:rPr>
+      </w:pPr>
+      <w:r>
+        <w:rPr>
+          <w:rFonts w:cs="Arial"/>
+          <w:lang w:val="en-US"/>
+        </w:rPr>
+        <w:t xml:space="preserve">Enjoyed learning the best practices of accessing the sensors. </w:t>
+      </w:r>
+      <w:proofErr w:type="spellStart"/>
+      <w:r>
+        <w:rPr>
+          <w:rFonts w:cs="Arial"/>
+          <w:lang w:val="en-US"/>
+        </w:rPr>
+        <w:t>Farly</w:t>
+      </w:r>
+      <w:proofErr w:type="spellEnd"/>
+      <w:r>
+        <w:rPr>
+          <w:rFonts w:cs="Arial"/>
+          <w:lang w:val="en-US"/>
+        </w:rPr>
+        <w:t xml:space="preserve"> easy overall but useful info. Opens the door for a lot of functionality for future apps and has already given me some ideas. No real challenges in the exercise.</w:t>
       </w:r>
     </w:p>
-    <w:p/>
+    <w:p>
+      <w:pPr>
+        <w:rPr>
+          <w:rFonts w:cs="Arial"/>
+        </w:rPr>
+      </w:pPr>
+      <w:bookmarkStart w:id="4" w:name="_GoBack"/>
+      <w:bookmarkEnd w:id="4"/>
+    </w:p>
+    <w:p>
+      <w:pPr>
+        <w:rPr>
+          <w:rFonts w:cs="Arial"/>
+        </w:rPr>
+      </w:pPr>
+    </w:p>
+    <w:p>
+      <w:pPr>
+        <w:rPr>
+          <w:rFonts w:cs="Arial"/>
+        </w:rPr>
+      </w:pPr>
+      <w:r>
+        <w:rPr>
+          <w:rFonts w:cs="Arial"/>
+        </w:rPr>
+        <w:t xml:space="preserve">2.2 </w:t>
+      </w:r>
+      <w:hyperlink r:id="rId12" w:history="1">
+        <w:r>
+          <w:rPr>
+            <w:rStyle w:val="Hyperlink"/>
+            <w:rFonts w:cs="Arial"/>
+          </w:rPr>
+          <w:t>https://github.com/jaakko13/mobileAppDev2/tree/master/level</w:t>
+        </w:r>
+      </w:hyperlink>
+      <w:r>
+        <w:rPr>
+          <w:rFonts w:cs="Arial"/>
+        </w:rPr>
+        <w:t xml:space="preserve"> </w:t>
+      </w:r>
+    </w:p>
+    <w:p>
+      <w:pPr>
+        <w:shd w:val="clear" w:color="auto" w:fill="2B2B2B"/>
+        <w:tabs>
+          <w:tab w:val="left" w:pos="916"/>
+          <w:tab w:val="left" w:pos="1832"/>
+          <w:tab w:val="left" w:pos="2748"/>
+          <w:tab w:val="left" w:pos="3664"/>
+          <w:tab w:val="left" w:pos="4580"/>
+          <w:tab w:val="left" w:pos="5496"/>
+          <w:tab w:val="left" w:pos="6412"/>
+          <w:tab w:val="left" w:pos="7328"/>
+          <w:tab w:val="left" w:pos="8244"/>
+          <w:tab w:val="left" w:pos="9160"/>
+          <w:tab w:val="left" w:pos="10076"/>
+          <w:tab w:val="left" w:pos="10992"/>
+          <w:tab w:val="left" w:pos="11908"/>
+          <w:tab w:val="left" w:pos="12824"/>
+          <w:tab w:val="left" w:pos="13740"/>
+          <w:tab w:val="left" w:pos="14656"/>
+        </w:tabs>
+        <w:spacing w:line="240" w:lineRule="auto"/>
+        <w:jc w:val="left"/>
+        <w:rPr>
+          <w:rFonts w:ascii="Courier New" w:eastAsia="Times New Roman" w:hAnsi="Courier New" w:cs="Courier New"/>
+          <w:color w:val="A9B7C6"/>
+          <w:sz w:val="20"/>
+          <w:szCs w:val="20"/>
+          <w:lang w:val="en-US"/>
+        </w:rPr>
+      </w:pPr>
+      <w:r>
+        <w:rPr>
+          <w:rFonts w:ascii="Courier New" w:eastAsia="Times New Roman" w:hAnsi="Courier New" w:cs="Courier New"/>
+          <w:color w:val="CC7832"/>
+          <w:sz w:val="20"/>
+          <w:szCs w:val="20"/>
+          <w:lang w:val="en-US"/>
+        </w:rPr>
+        <w:t xml:space="preserve">fun </w:t>
+      </w:r>
+      <w:r>
+        <w:rPr>
+          <w:rFonts w:ascii="Courier New" w:eastAsia="Times New Roman" w:hAnsi="Courier New" w:cs="Courier New"/>
+          <w:color w:val="FFC66D"/>
+          <w:sz w:val="20"/>
+          <w:szCs w:val="20"/>
+          <w:lang w:val="en-US"/>
+        </w:rPr>
+        <w:t>leveler</w:t>
+      </w:r>
+      <w:r>
+        <w:rPr>
+          <w:rFonts w:ascii="Courier New" w:eastAsia="Times New Roman" w:hAnsi="Courier New" w:cs="Courier New"/>
+          <w:color w:val="A9B7C6"/>
+          <w:sz w:val="20"/>
+          <w:szCs w:val="20"/>
+          <w:lang w:val="en-US"/>
+        </w:rPr>
+        <w:t xml:space="preserve">(view: </w:t>
+      </w:r>
+      <w:proofErr w:type="spellStart"/>
+      <w:r>
+        <w:rPr>
+          <w:rFonts w:ascii="Courier New" w:eastAsia="Times New Roman" w:hAnsi="Courier New" w:cs="Courier New"/>
+          <w:color w:val="A9B7C6"/>
+          <w:sz w:val="20"/>
+          <w:szCs w:val="20"/>
+          <w:lang w:val="en-US"/>
+        </w:rPr>
+        <w:t>android.view.View</w:t>
+      </w:r>
+      <w:proofErr w:type="spellEnd"/>
+      <w:r>
+        <w:rPr>
+          <w:rFonts w:ascii="Courier New" w:eastAsia="Times New Roman" w:hAnsi="Courier New" w:cs="Courier New"/>
+          <w:color w:val="A9B7C6"/>
+          <w:sz w:val="20"/>
+          <w:szCs w:val="20"/>
+          <w:lang w:val="en-US"/>
+        </w:rPr>
+        <w:t>){</w:t>
+      </w:r>
+      <w:r>
+        <w:rPr>
+          <w:rFonts w:ascii="Courier New" w:eastAsia="Times New Roman" w:hAnsi="Courier New" w:cs="Courier New"/>
+          <w:color w:val="A9B7C6"/>
+          <w:sz w:val="20"/>
+          <w:szCs w:val="20"/>
+          <w:lang w:val="en-US"/>
+        </w:rPr>
+        <w:br/>
+        <w:t xml:space="preserve">    </w:t>
+      </w:r>
+      <w:proofErr w:type="spellStart"/>
+      <w:r>
+        <w:rPr>
+          <w:rFonts w:ascii="Courier New" w:eastAsia="Times New Roman" w:hAnsi="Courier New" w:cs="Courier New"/>
+          <w:color w:val="CC7832"/>
+          <w:sz w:val="20"/>
+          <w:szCs w:val="20"/>
+          <w:lang w:val="en-US"/>
+        </w:rPr>
+        <w:t>val</w:t>
+      </w:r>
+      <w:proofErr w:type="spellEnd"/>
+      <w:r>
+        <w:rPr>
+          <w:rFonts w:ascii="Courier New" w:eastAsia="Times New Roman" w:hAnsi="Courier New" w:cs="Courier New"/>
+          <w:color w:val="CC7832"/>
+          <w:sz w:val="20"/>
+          <w:szCs w:val="20"/>
+          <w:lang w:val="en-US"/>
+        </w:rPr>
+        <w:t xml:space="preserve"> </w:t>
+      </w:r>
+      <w:proofErr w:type="spellStart"/>
+      <w:r>
+        <w:rPr>
+          <w:rFonts w:ascii="Courier New" w:eastAsia="Times New Roman" w:hAnsi="Courier New" w:cs="Courier New"/>
+          <w:color w:val="A9B7C6"/>
+          <w:sz w:val="20"/>
+          <w:szCs w:val="20"/>
+          <w:lang w:val="en-US"/>
+        </w:rPr>
+        <w:t>sensorList</w:t>
+      </w:r>
+      <w:proofErr w:type="spellEnd"/>
+      <w:r>
+        <w:rPr>
+          <w:rFonts w:ascii="Courier New" w:eastAsia="Times New Roman" w:hAnsi="Courier New" w:cs="Courier New"/>
+          <w:color w:val="A9B7C6"/>
+          <w:sz w:val="20"/>
+          <w:szCs w:val="20"/>
+          <w:lang w:val="en-US"/>
+        </w:rPr>
+        <w:t xml:space="preserve"> = </w:t>
+      </w:r>
+      <w:proofErr w:type="spellStart"/>
+      <w:r>
+        <w:rPr>
+          <w:rFonts w:ascii="Courier New" w:eastAsia="Times New Roman" w:hAnsi="Courier New" w:cs="Courier New"/>
+          <w:color w:val="9876AA"/>
+          <w:sz w:val="20"/>
+          <w:szCs w:val="20"/>
+          <w:lang w:val="en-US"/>
+        </w:rPr>
+        <w:t>sensorManager</w:t>
+      </w:r>
+      <w:r>
+        <w:rPr>
+          <w:rFonts w:ascii="Courier New" w:eastAsia="Times New Roman" w:hAnsi="Courier New" w:cs="Courier New"/>
+          <w:color w:val="A9B7C6"/>
+          <w:sz w:val="20"/>
+          <w:szCs w:val="20"/>
+          <w:lang w:val="en-US"/>
+        </w:rPr>
+        <w:t>.getSensorList</w:t>
+      </w:r>
+      <w:proofErr w:type="spellEnd"/>
+      <w:r>
+        <w:rPr>
+          <w:rFonts w:ascii="Courier New" w:eastAsia="Times New Roman" w:hAnsi="Courier New" w:cs="Courier New"/>
+          <w:color w:val="A9B7C6"/>
+          <w:sz w:val="20"/>
+          <w:szCs w:val="20"/>
+          <w:lang w:val="en-US"/>
+        </w:rPr>
+        <w:t>(</w:t>
+      </w:r>
+      <w:proofErr w:type="spellStart"/>
+      <w:r>
+        <w:rPr>
+          <w:rFonts w:ascii="Courier New" w:eastAsia="Times New Roman" w:hAnsi="Courier New" w:cs="Courier New"/>
+          <w:color w:val="A9B7C6"/>
+          <w:sz w:val="20"/>
+          <w:szCs w:val="20"/>
+          <w:lang w:val="en-US"/>
+        </w:rPr>
+        <w:t>Sensor.</w:t>
+      </w:r>
+      <w:r>
+        <w:rPr>
+          <w:rFonts w:ascii="Courier New" w:eastAsia="Times New Roman" w:hAnsi="Courier New" w:cs="Courier New"/>
+          <w:i/>
+          <w:iCs/>
+          <w:color w:val="9876AA"/>
+          <w:sz w:val="20"/>
+          <w:szCs w:val="20"/>
+          <w:lang w:val="en-US"/>
+        </w:rPr>
+        <w:t>TYPE_ALL</w:t>
+      </w:r>
+      <w:proofErr w:type="spellEnd"/>
+      <w:r>
+        <w:rPr>
+          <w:rFonts w:ascii="Courier New" w:eastAsia="Times New Roman" w:hAnsi="Courier New" w:cs="Courier New"/>
+          <w:color w:val="A9B7C6"/>
+          <w:sz w:val="20"/>
+          <w:szCs w:val="20"/>
+          <w:lang w:val="en-US"/>
+        </w:rPr>
+        <w:t>)</w:t>
+      </w:r>
+      <w:r>
+        <w:rPr>
+          <w:rFonts w:ascii="Courier New" w:eastAsia="Times New Roman" w:hAnsi="Courier New" w:cs="Courier New"/>
+          <w:color w:val="A9B7C6"/>
+          <w:sz w:val="20"/>
+          <w:szCs w:val="20"/>
+          <w:lang w:val="en-US"/>
+        </w:rPr>
+        <w:br/>
+      </w:r>
+      <w:r>
+        <w:rPr>
+          <w:rFonts w:ascii="Courier New" w:eastAsia="Times New Roman" w:hAnsi="Courier New" w:cs="Courier New"/>
+          <w:color w:val="A9B7C6"/>
+          <w:sz w:val="20"/>
+          <w:szCs w:val="20"/>
+          <w:lang w:val="en-US"/>
+        </w:rPr>
+        <w:br/>
+        <w:t xml:space="preserve">    </w:t>
+      </w:r>
+      <w:r>
+        <w:rPr>
+          <w:rFonts w:ascii="Courier New" w:eastAsia="Times New Roman" w:hAnsi="Courier New" w:cs="Courier New"/>
+          <w:color w:val="CC7832"/>
+          <w:sz w:val="20"/>
+          <w:szCs w:val="20"/>
+          <w:lang w:val="en-US"/>
+        </w:rPr>
+        <w:t>for</w:t>
+      </w:r>
+      <w:r>
+        <w:rPr>
+          <w:rFonts w:ascii="Courier New" w:eastAsia="Times New Roman" w:hAnsi="Courier New" w:cs="Courier New"/>
+          <w:color w:val="A9B7C6"/>
+          <w:sz w:val="20"/>
+          <w:szCs w:val="20"/>
+          <w:lang w:val="en-US"/>
+        </w:rPr>
+        <w:t xml:space="preserve">( sensor </w:t>
+      </w:r>
+      <w:r>
+        <w:rPr>
+          <w:rFonts w:ascii="Courier New" w:eastAsia="Times New Roman" w:hAnsi="Courier New" w:cs="Courier New"/>
+          <w:color w:val="CC7832"/>
+          <w:sz w:val="20"/>
+          <w:szCs w:val="20"/>
+          <w:lang w:val="en-US"/>
+        </w:rPr>
+        <w:t xml:space="preserve">in </w:t>
+      </w:r>
+      <w:proofErr w:type="spellStart"/>
+      <w:r>
+        <w:rPr>
+          <w:rFonts w:ascii="Courier New" w:eastAsia="Times New Roman" w:hAnsi="Courier New" w:cs="Courier New"/>
+          <w:color w:val="A9B7C6"/>
+          <w:sz w:val="20"/>
+          <w:szCs w:val="20"/>
+          <w:lang w:val="en-US"/>
+        </w:rPr>
+        <w:t>sensorList</w:t>
+      </w:r>
+      <w:proofErr w:type="spellEnd"/>
+      <w:r>
+        <w:rPr>
+          <w:rFonts w:ascii="Courier New" w:eastAsia="Times New Roman" w:hAnsi="Courier New" w:cs="Courier New"/>
+          <w:color w:val="A9B7C6"/>
+          <w:sz w:val="20"/>
+          <w:szCs w:val="20"/>
+          <w:lang w:val="en-US"/>
+        </w:rPr>
+        <w:t>){</w:t>
+      </w:r>
+      <w:r>
+        <w:rPr>
+          <w:rFonts w:ascii="Courier New" w:eastAsia="Times New Roman" w:hAnsi="Courier New" w:cs="Courier New"/>
+          <w:color w:val="A9B7C6"/>
+          <w:sz w:val="20"/>
+          <w:szCs w:val="20"/>
+          <w:lang w:val="en-US"/>
+        </w:rPr>
+        <w:br/>
+        <w:t xml:space="preserve">        </w:t>
+      </w:r>
+      <w:proofErr w:type="spellStart"/>
+      <w:r>
+        <w:rPr>
+          <w:rFonts w:ascii="Courier New" w:eastAsia="Times New Roman" w:hAnsi="Courier New" w:cs="Courier New"/>
+          <w:color w:val="A9B7C6"/>
+          <w:sz w:val="20"/>
+          <w:szCs w:val="20"/>
+          <w:lang w:val="en-US"/>
+        </w:rPr>
+        <w:t>Toast.makeText</w:t>
+      </w:r>
+      <w:proofErr w:type="spellEnd"/>
+      <w:r>
+        <w:rPr>
+          <w:rFonts w:ascii="Courier New" w:eastAsia="Times New Roman" w:hAnsi="Courier New" w:cs="Courier New"/>
+          <w:color w:val="A9B7C6"/>
+          <w:sz w:val="20"/>
+          <w:szCs w:val="20"/>
+          <w:lang w:val="en-US"/>
+        </w:rPr>
+        <w:t>(</w:t>
+      </w:r>
+      <w:r>
+        <w:rPr>
+          <w:rFonts w:ascii="Courier New" w:eastAsia="Times New Roman" w:hAnsi="Courier New" w:cs="Courier New"/>
+          <w:color w:val="CC7832"/>
+          <w:sz w:val="20"/>
+          <w:szCs w:val="20"/>
+          <w:lang w:val="en-US"/>
+        </w:rPr>
+        <w:t xml:space="preserve">this, </w:t>
+      </w:r>
+      <w:r>
+        <w:rPr>
+          <w:rFonts w:ascii="Courier New" w:eastAsia="Times New Roman" w:hAnsi="Courier New" w:cs="Courier New"/>
+          <w:color w:val="A9B7C6"/>
+          <w:sz w:val="20"/>
+          <w:szCs w:val="20"/>
+          <w:lang w:val="en-US"/>
+        </w:rPr>
+        <w:t>sensor.</w:t>
+      </w:r>
+      <w:r>
+        <w:rPr>
+          <w:rFonts w:ascii="Courier New" w:eastAsia="Times New Roman" w:hAnsi="Courier New" w:cs="Courier New"/>
+          <w:i/>
+          <w:iCs/>
+          <w:color w:val="9876AA"/>
+          <w:sz w:val="20"/>
+          <w:szCs w:val="20"/>
+          <w:lang w:val="en-US"/>
+        </w:rPr>
+        <w:t>name</w:t>
+      </w:r>
+      <w:r>
+        <w:rPr>
+          <w:rFonts w:ascii="Courier New" w:eastAsia="Times New Roman" w:hAnsi="Courier New" w:cs="Courier New"/>
+          <w:color w:val="CC7832"/>
+          <w:sz w:val="20"/>
+          <w:szCs w:val="20"/>
+          <w:lang w:val="en-US"/>
+        </w:rPr>
+        <w:t xml:space="preserve">, </w:t>
+      </w:r>
+      <w:proofErr w:type="spellStart"/>
+      <w:r>
+        <w:rPr>
+          <w:rFonts w:ascii="Courier New" w:eastAsia="Times New Roman" w:hAnsi="Courier New" w:cs="Courier New"/>
+          <w:color w:val="A9B7C6"/>
+          <w:sz w:val="20"/>
+          <w:szCs w:val="20"/>
+          <w:lang w:val="en-US"/>
+        </w:rPr>
+        <w:t>Toast.</w:t>
+      </w:r>
+      <w:r>
+        <w:rPr>
+          <w:rFonts w:ascii="Courier New" w:eastAsia="Times New Roman" w:hAnsi="Courier New" w:cs="Courier New"/>
+          <w:i/>
+          <w:iCs/>
+          <w:color w:val="9876AA"/>
+          <w:sz w:val="20"/>
+          <w:szCs w:val="20"/>
+          <w:lang w:val="en-US"/>
+        </w:rPr>
+        <w:t>LENGTH_SHORT</w:t>
+      </w:r>
+      <w:proofErr w:type="spellEnd"/>
+      <w:r>
+        <w:rPr>
+          <w:rFonts w:ascii="Courier New" w:eastAsia="Times New Roman" w:hAnsi="Courier New" w:cs="Courier New"/>
+          <w:color w:val="A9B7C6"/>
+          <w:sz w:val="20"/>
+          <w:szCs w:val="20"/>
+          <w:lang w:val="en-US"/>
+        </w:rPr>
+        <w:t>).show()</w:t>
+      </w:r>
+      <w:r>
+        <w:rPr>
+          <w:rFonts w:ascii="Courier New" w:eastAsia="Times New Roman" w:hAnsi="Courier New" w:cs="Courier New"/>
+          <w:color w:val="A9B7C6"/>
+          <w:sz w:val="20"/>
+          <w:szCs w:val="20"/>
+          <w:lang w:val="en-US"/>
+        </w:rPr>
+        <w:br/>
+        <w:t xml:space="preserve">    }</w:t>
+      </w:r>
+      <w:r>
+        <w:rPr>
+          <w:rFonts w:ascii="Courier New" w:eastAsia="Times New Roman" w:hAnsi="Courier New" w:cs="Courier New"/>
+          <w:color w:val="A9B7C6"/>
+          <w:sz w:val="20"/>
+          <w:szCs w:val="20"/>
+          <w:lang w:val="en-US"/>
+        </w:rPr>
+        <w:br/>
+      </w:r>
+      <w:r>
+        <w:rPr>
+          <w:rFonts w:ascii="Courier New" w:eastAsia="Times New Roman" w:hAnsi="Courier New" w:cs="Courier New"/>
+          <w:color w:val="A9B7C6"/>
+          <w:sz w:val="20"/>
+          <w:szCs w:val="20"/>
+          <w:lang w:val="en-US"/>
+        </w:rPr>
+        <w:br/>
+        <w:t xml:space="preserve">    </w:t>
+      </w:r>
+      <w:proofErr w:type="spellStart"/>
+      <w:r>
+        <w:rPr>
+          <w:rFonts w:ascii="Courier New" w:eastAsia="Times New Roman" w:hAnsi="Courier New" w:cs="Courier New"/>
+          <w:color w:val="CC7832"/>
+          <w:sz w:val="20"/>
+          <w:szCs w:val="20"/>
+          <w:lang w:val="en-US"/>
+        </w:rPr>
+        <w:t>val</w:t>
+      </w:r>
+      <w:proofErr w:type="spellEnd"/>
+      <w:r>
+        <w:rPr>
+          <w:rFonts w:ascii="Courier New" w:eastAsia="Times New Roman" w:hAnsi="Courier New" w:cs="Courier New"/>
+          <w:color w:val="CC7832"/>
+          <w:sz w:val="20"/>
+          <w:szCs w:val="20"/>
+          <w:lang w:val="en-US"/>
+        </w:rPr>
+        <w:t xml:space="preserve"> </w:t>
+      </w:r>
+      <w:r>
+        <w:rPr>
+          <w:rFonts w:ascii="Courier New" w:eastAsia="Times New Roman" w:hAnsi="Courier New" w:cs="Courier New"/>
+          <w:color w:val="A9B7C6"/>
+          <w:sz w:val="20"/>
+          <w:szCs w:val="20"/>
+          <w:lang w:val="en-US"/>
+        </w:rPr>
+        <w:t xml:space="preserve">accelerometer = </w:t>
+      </w:r>
+      <w:proofErr w:type="spellStart"/>
+      <w:r>
+        <w:rPr>
+          <w:rFonts w:ascii="Courier New" w:eastAsia="Times New Roman" w:hAnsi="Courier New" w:cs="Courier New"/>
+          <w:color w:val="9876AA"/>
+          <w:sz w:val="20"/>
+          <w:szCs w:val="20"/>
+          <w:lang w:val="en-US"/>
+        </w:rPr>
+        <w:t>sensorManager</w:t>
+      </w:r>
+      <w:r>
+        <w:rPr>
+          <w:rFonts w:ascii="Courier New" w:eastAsia="Times New Roman" w:hAnsi="Courier New" w:cs="Courier New"/>
+          <w:color w:val="A9B7C6"/>
+          <w:sz w:val="20"/>
+          <w:szCs w:val="20"/>
+          <w:lang w:val="en-US"/>
+        </w:rPr>
+        <w:t>.getDefaultSensor</w:t>
+      </w:r>
+      <w:proofErr w:type="spellEnd"/>
+      <w:r>
+        <w:rPr>
+          <w:rFonts w:ascii="Courier New" w:eastAsia="Times New Roman" w:hAnsi="Courier New" w:cs="Courier New"/>
+          <w:color w:val="A9B7C6"/>
+          <w:sz w:val="20"/>
+          <w:szCs w:val="20"/>
+          <w:lang w:val="en-US"/>
+        </w:rPr>
+        <w:t>(</w:t>
+      </w:r>
+      <w:proofErr w:type="spellStart"/>
+      <w:r>
+        <w:rPr>
+          <w:rFonts w:ascii="Courier New" w:eastAsia="Times New Roman" w:hAnsi="Courier New" w:cs="Courier New"/>
+          <w:color w:val="A9B7C6"/>
+          <w:sz w:val="20"/>
+          <w:szCs w:val="20"/>
+          <w:lang w:val="en-US"/>
+        </w:rPr>
+        <w:t>Sensor.</w:t>
+      </w:r>
+      <w:r>
+        <w:rPr>
+          <w:rFonts w:ascii="Courier New" w:eastAsia="Times New Roman" w:hAnsi="Courier New" w:cs="Courier New"/>
+          <w:i/>
+          <w:iCs/>
+          <w:color w:val="9876AA"/>
+          <w:sz w:val="20"/>
+          <w:szCs w:val="20"/>
+          <w:lang w:val="en-US"/>
+        </w:rPr>
+        <w:t>TYPE_ACCELEROMETER</w:t>
+      </w:r>
+      <w:proofErr w:type="spellEnd"/>
+      <w:r>
+        <w:rPr>
+          <w:rFonts w:ascii="Courier New" w:eastAsia="Times New Roman" w:hAnsi="Courier New" w:cs="Courier New"/>
+          <w:color w:val="A9B7C6"/>
+          <w:sz w:val="20"/>
+          <w:szCs w:val="20"/>
+          <w:lang w:val="en-US"/>
+        </w:rPr>
+        <w:t>)</w:t>
+      </w:r>
+      <w:r>
+        <w:rPr>
+          <w:rFonts w:ascii="Courier New" w:eastAsia="Times New Roman" w:hAnsi="Courier New" w:cs="Courier New"/>
+          <w:color w:val="A9B7C6"/>
+          <w:sz w:val="20"/>
+          <w:szCs w:val="20"/>
+          <w:lang w:val="en-US"/>
+        </w:rPr>
+        <w:br/>
+      </w:r>
+      <w:r>
+        <w:rPr>
+          <w:rFonts w:ascii="Courier New" w:eastAsia="Times New Roman" w:hAnsi="Courier New" w:cs="Courier New"/>
+          <w:color w:val="A9B7C6"/>
+          <w:sz w:val="20"/>
+          <w:szCs w:val="20"/>
+          <w:lang w:val="en-US"/>
+        </w:rPr>
+        <w:br/>
+        <w:t xml:space="preserve">    </w:t>
+      </w:r>
+      <w:r>
+        <w:rPr>
+          <w:rFonts w:ascii="Courier New" w:eastAsia="Times New Roman" w:hAnsi="Courier New" w:cs="Courier New"/>
+          <w:color w:val="CC7832"/>
+          <w:sz w:val="20"/>
+          <w:szCs w:val="20"/>
+          <w:lang w:val="en-US"/>
+        </w:rPr>
+        <w:t>if</w:t>
+      </w:r>
+      <w:r>
+        <w:rPr>
+          <w:rFonts w:ascii="Courier New" w:eastAsia="Times New Roman" w:hAnsi="Courier New" w:cs="Courier New"/>
+          <w:color w:val="A9B7C6"/>
+          <w:sz w:val="20"/>
+          <w:szCs w:val="20"/>
+          <w:lang w:val="en-US"/>
+        </w:rPr>
+        <w:t xml:space="preserve">(accelerometer != </w:t>
+      </w:r>
+      <w:r>
+        <w:rPr>
+          <w:rFonts w:ascii="Courier New" w:eastAsia="Times New Roman" w:hAnsi="Courier New" w:cs="Courier New"/>
+          <w:color w:val="CC7832"/>
+          <w:sz w:val="20"/>
+          <w:szCs w:val="20"/>
+          <w:lang w:val="en-US"/>
+        </w:rPr>
+        <w:t>null</w:t>
+      </w:r>
+      <w:r>
+        <w:rPr>
+          <w:rFonts w:ascii="Courier New" w:eastAsia="Times New Roman" w:hAnsi="Courier New" w:cs="Courier New"/>
+          <w:color w:val="A9B7C6"/>
+          <w:sz w:val="20"/>
+          <w:szCs w:val="20"/>
+          <w:lang w:val="en-US"/>
+        </w:rPr>
+        <w:t>) {</w:t>
+      </w:r>
+      <w:r>
+        <w:rPr>
+          <w:rFonts w:ascii="Courier New" w:eastAsia="Times New Roman" w:hAnsi="Courier New" w:cs="Courier New"/>
+          <w:color w:val="A9B7C6"/>
+          <w:sz w:val="20"/>
+          <w:szCs w:val="20"/>
+          <w:lang w:val="en-US"/>
+        </w:rPr>
+        <w:br/>
+        <w:t xml:space="preserve">        </w:t>
+      </w:r>
+      <w:proofErr w:type="spellStart"/>
+      <w:r>
+        <w:rPr>
+          <w:rFonts w:ascii="Courier New" w:eastAsia="Times New Roman" w:hAnsi="Courier New" w:cs="Courier New"/>
+          <w:color w:val="9876AA"/>
+          <w:sz w:val="20"/>
+          <w:szCs w:val="20"/>
+          <w:lang w:val="en-US"/>
+        </w:rPr>
+        <w:t>sensorManager</w:t>
+      </w:r>
+      <w:r>
+        <w:rPr>
+          <w:rFonts w:ascii="Courier New" w:eastAsia="Times New Roman" w:hAnsi="Courier New" w:cs="Courier New"/>
+          <w:color w:val="A9B7C6"/>
+          <w:sz w:val="20"/>
+          <w:szCs w:val="20"/>
+          <w:lang w:val="en-US"/>
+        </w:rPr>
+        <w:t>.registerListener</w:t>
+      </w:r>
+      <w:proofErr w:type="spellEnd"/>
+      <w:r>
+        <w:rPr>
+          <w:rFonts w:ascii="Courier New" w:eastAsia="Times New Roman" w:hAnsi="Courier New" w:cs="Courier New"/>
+          <w:color w:val="A9B7C6"/>
+          <w:sz w:val="20"/>
+          <w:szCs w:val="20"/>
+          <w:lang w:val="en-US"/>
+        </w:rPr>
+        <w:t>(</w:t>
+      </w:r>
+      <w:r>
+        <w:rPr>
+          <w:rFonts w:ascii="Courier New" w:eastAsia="Times New Roman" w:hAnsi="Courier New" w:cs="Courier New"/>
+          <w:color w:val="CC7832"/>
+          <w:sz w:val="20"/>
+          <w:szCs w:val="20"/>
+          <w:lang w:val="en-US"/>
+        </w:rPr>
+        <w:t xml:space="preserve">this, </w:t>
+      </w:r>
+      <w:r>
+        <w:rPr>
+          <w:rFonts w:ascii="Courier New" w:eastAsia="Times New Roman" w:hAnsi="Courier New" w:cs="Courier New"/>
+          <w:color w:val="A9B7C6"/>
+          <w:sz w:val="20"/>
+          <w:szCs w:val="20"/>
+          <w:lang w:val="en-US"/>
+        </w:rPr>
+        <w:t>accelerometer</w:t>
+      </w:r>
+      <w:r>
+        <w:rPr>
+          <w:rFonts w:ascii="Courier New" w:eastAsia="Times New Roman" w:hAnsi="Courier New" w:cs="Courier New"/>
+          <w:color w:val="CC7832"/>
+          <w:sz w:val="20"/>
+          <w:szCs w:val="20"/>
+          <w:lang w:val="en-US"/>
+        </w:rPr>
+        <w:t xml:space="preserve">, </w:t>
+      </w:r>
+      <w:proofErr w:type="spellStart"/>
+      <w:r>
+        <w:rPr>
+          <w:rFonts w:ascii="Courier New" w:eastAsia="Times New Roman" w:hAnsi="Courier New" w:cs="Courier New"/>
+          <w:color w:val="A9B7C6"/>
+          <w:sz w:val="20"/>
+          <w:szCs w:val="20"/>
+          <w:lang w:val="en-US"/>
+        </w:rPr>
+        <w:t>SensorManager.</w:t>
+      </w:r>
+      <w:r>
+        <w:rPr>
+          <w:rFonts w:ascii="Courier New" w:eastAsia="Times New Roman" w:hAnsi="Courier New" w:cs="Courier New"/>
+          <w:i/>
+          <w:iCs/>
+          <w:color w:val="9876AA"/>
+          <w:sz w:val="20"/>
+          <w:szCs w:val="20"/>
+          <w:lang w:val="en-US"/>
+        </w:rPr>
+        <w:t>SENSOR_DELAY_NORMAL</w:t>
+      </w:r>
+      <w:proofErr w:type="spellEnd"/>
+      <w:r>
+        <w:rPr>
+          <w:rFonts w:ascii="Courier New" w:eastAsia="Times New Roman" w:hAnsi="Courier New" w:cs="Courier New"/>
+          <w:color w:val="A9B7C6"/>
+          <w:sz w:val="20"/>
+          <w:szCs w:val="20"/>
+          <w:lang w:val="en-US"/>
+        </w:rPr>
+        <w:t>)</w:t>
+      </w:r>
+      <w:r>
+        <w:rPr>
+          <w:rFonts w:ascii="Courier New" w:eastAsia="Times New Roman" w:hAnsi="Courier New" w:cs="Courier New"/>
+          <w:color w:val="A9B7C6"/>
+          <w:sz w:val="20"/>
+          <w:szCs w:val="20"/>
+          <w:lang w:val="en-US"/>
+        </w:rPr>
+        <w:br/>
+        <w:t xml:space="preserve">        </w:t>
+      </w:r>
+      <w:proofErr w:type="spellStart"/>
+      <w:r>
+        <w:rPr>
+          <w:rFonts w:ascii="Courier New" w:eastAsia="Times New Roman" w:hAnsi="Courier New" w:cs="Courier New"/>
+          <w:color w:val="9876AA"/>
+          <w:sz w:val="20"/>
+          <w:szCs w:val="20"/>
+          <w:lang w:val="en-US"/>
+        </w:rPr>
+        <w:t>levelingStarted</w:t>
+      </w:r>
+      <w:proofErr w:type="spellEnd"/>
+      <w:r>
+        <w:rPr>
+          <w:rFonts w:ascii="Courier New" w:eastAsia="Times New Roman" w:hAnsi="Courier New" w:cs="Courier New"/>
+          <w:color w:val="9876AA"/>
+          <w:sz w:val="20"/>
+          <w:szCs w:val="20"/>
+          <w:lang w:val="en-US"/>
+        </w:rPr>
+        <w:t xml:space="preserve"> </w:t>
+      </w:r>
+      <w:r>
+        <w:rPr>
+          <w:rFonts w:ascii="Courier New" w:eastAsia="Times New Roman" w:hAnsi="Courier New" w:cs="Courier New"/>
+          <w:color w:val="A9B7C6"/>
+          <w:sz w:val="20"/>
+          <w:szCs w:val="20"/>
+          <w:lang w:val="en-US"/>
+        </w:rPr>
+        <w:t xml:space="preserve">= </w:t>
+      </w:r>
+      <w:r>
+        <w:rPr>
+          <w:rFonts w:ascii="Courier New" w:eastAsia="Times New Roman" w:hAnsi="Courier New" w:cs="Courier New"/>
+          <w:color w:val="CC7832"/>
+          <w:sz w:val="20"/>
+          <w:szCs w:val="20"/>
+          <w:lang w:val="en-US"/>
+        </w:rPr>
+        <w:t>true</w:t>
+      </w:r>
+      <w:r>
+        <w:rPr>
+          <w:rFonts w:ascii="Courier New" w:eastAsia="Times New Roman" w:hAnsi="Courier New" w:cs="Courier New"/>
+          <w:color w:val="CC7832"/>
+          <w:sz w:val="20"/>
+          <w:szCs w:val="20"/>
+          <w:lang w:val="en-US"/>
+        </w:rPr>
+        <w:br/>
+        <w:t xml:space="preserve">    </w:t>
+      </w:r>
+      <w:r>
+        <w:rPr>
+          <w:rFonts w:ascii="Courier New" w:eastAsia="Times New Roman" w:hAnsi="Courier New" w:cs="Courier New"/>
+          <w:color w:val="A9B7C6"/>
+          <w:sz w:val="20"/>
+          <w:szCs w:val="20"/>
+          <w:lang w:val="en-US"/>
+        </w:rPr>
+        <w:t>}</w:t>
+      </w:r>
+      <w:r>
+        <w:rPr>
+          <w:rFonts w:ascii="Courier New" w:eastAsia="Times New Roman" w:hAnsi="Courier New" w:cs="Courier New"/>
+          <w:color w:val="A9B7C6"/>
+          <w:sz w:val="20"/>
+          <w:szCs w:val="20"/>
+          <w:lang w:val="en-US"/>
+        </w:rPr>
+        <w:br/>
+        <w:t>}</w:t>
+      </w:r>
+    </w:p>
+    <w:p>
+      <w:pPr>
+        <w:rPr>
+          <w:lang w:val="en-US"/>
+        </w:rPr>
+      </w:pPr>
+    </w:p>
+    <w:p>
+      <w:pPr>
+        <w:rPr>
+          <w:lang w:val="en-US"/>
+        </w:rPr>
+      </w:pPr>
+      <w:r>
+        <w:rPr>
+          <w:lang w:val="en-US"/>
+        </w:rPr>
+        <w:lastRenderedPageBreak/>
+        <w:t xml:space="preserve">Very interesting learning how to access all the different sensor. The function above is how we got the data. But most of the visual code was in the </w:t>
+      </w:r>
+      <w:proofErr w:type="spellStart"/>
+      <w:r>
+        <w:rPr>
+          <w:lang w:val="en-US"/>
+        </w:rPr>
+        <w:t>onSensorChanged</w:t>
+      </w:r>
+      <w:proofErr w:type="spellEnd"/>
+      <w:r>
+        <w:rPr>
+          <w:lang w:val="en-US"/>
+        </w:rPr>
+        <w:t xml:space="preserve"> function as it updated the data on the screen. Not too complicated overall and didn’t face any big challenges.</w:t>
+      </w:r>
+    </w:p>
     <w:p>
       <w:pPr>
         <w:spacing w:line="240" w:lineRule="auto"/>
@@ -7586,9 +9401,9 @@
       </w:r>
     </w:p>
     <w:sectPr>
-      <w:headerReference w:type="even" r:id="rId12"/>
-      <w:headerReference w:type="default" r:id="rId13"/>
-      <w:headerReference w:type="first" r:id="rId14"/>
+      <w:headerReference w:type="even" r:id="rId13"/>
+      <w:headerReference w:type="default" r:id="rId14"/>
+      <w:headerReference w:type="first" r:id="rId15"/>
       <w:pgSz w:w="11906" w:h="16838" w:code="9"/>
       <w:pgMar w:top="1134" w:right="1134" w:bottom="1134" w:left="2268" w:header="567" w:footer="567" w:gutter="0"/>
       <w:cols w:space="708"/>
@@ -11234,7 +13049,7 @@
 </file>
 
 <file path=customXml/itemProps1.xml><?xml version="1.0" encoding="utf-8"?>
-<ds:datastoreItem xmlns:ds="http://schemas.openxmlformats.org/officeDocument/2006/customXml" ds:itemID="{1C734F25-8513-4852-94B8-D3205E39025F}">
+<ds:datastoreItem xmlns:ds="http://schemas.openxmlformats.org/officeDocument/2006/customXml" ds:itemID="{35492656-C254-48EC-AE90-E89E3D1285B2}">
   <ds:schemaRefs>
     <ds:schemaRef ds:uri="http://schemas.openxmlformats.org/officeDocument/2006/bibliography"/>
   </ds:schemaRefs>

</xml_diff>

<commit_message>
codelab for broadcast and services complete
</commit_message>
<xml_diff>
--- a/Study diary.docx
+++ b/Study diary.docx
@@ -8214,8 +8214,6 @@
           <w:rFonts w:cs="Arial"/>
         </w:rPr>
       </w:pPr>
-      <w:bookmarkStart w:id="4" w:name="_GoBack"/>
-      <w:bookmarkEnd w:id="4"/>
     </w:p>
     <w:p>
       <w:pPr>
@@ -9077,28 +9075,581 @@
       <w:pPr>
         <w:pStyle w:val="Heading1"/>
       </w:pPr>
-      <w:bookmarkStart w:id="5" w:name="_Toc87035287"/>
+      <w:bookmarkStart w:id="4" w:name="_Toc87035287"/>
       <w:r>
         <w:lastRenderedPageBreak/>
         <w:t>Week exercises</w:t>
       </w:r>
+      <w:bookmarkEnd w:id="4"/>
+    </w:p>
+    <w:p/>
+    <w:p>
+      <w:r>
+        <w:t xml:space="preserve">3.1 </w:t>
+      </w:r>
+    </w:p>
+    <w:p>
+      <w:r>
+        <w:t>The figure shows the steps a developer should take when thinking about adding permission to their application. First step is to ask yourself if the permissions is really needed. You should not have unecessary permissions in your application</w:t>
+      </w:r>
+      <w:r>
+        <w:t xml:space="preserve">. Mainly for security reasons. If possible to create functionality without the use of permissions then do so and that’s it. But if you need permissions then you should declare them in the manifest file of the app. Finally if the permission is a runtime permission then you have to request the access from the user but if not then there is nothing else to do. </w:t>
+      </w:r>
+    </w:p>
+    <w:p/>
+    <w:p>
+      <w:pPr>
+        <w:shd w:val="clear" w:color="auto" w:fill="2B2B2B"/>
+        <w:tabs>
+          <w:tab w:val="left" w:pos="916"/>
+          <w:tab w:val="left" w:pos="1832"/>
+          <w:tab w:val="left" w:pos="2748"/>
+          <w:tab w:val="left" w:pos="3664"/>
+          <w:tab w:val="left" w:pos="4580"/>
+          <w:tab w:val="left" w:pos="5496"/>
+          <w:tab w:val="left" w:pos="6412"/>
+          <w:tab w:val="left" w:pos="7328"/>
+          <w:tab w:val="left" w:pos="8244"/>
+          <w:tab w:val="left" w:pos="9160"/>
+          <w:tab w:val="left" w:pos="10076"/>
+          <w:tab w:val="left" w:pos="10992"/>
+          <w:tab w:val="left" w:pos="11908"/>
+          <w:tab w:val="left" w:pos="12824"/>
+          <w:tab w:val="left" w:pos="13740"/>
+          <w:tab w:val="left" w:pos="14656"/>
+        </w:tabs>
+        <w:spacing w:line="240" w:lineRule="auto"/>
+        <w:jc w:val="left"/>
+        <w:rPr>
+          <w:rFonts w:ascii="Courier New" w:eastAsia="Times New Roman" w:hAnsi="Courier New" w:cs="Courier New"/>
+          <w:color w:val="A9B7C6"/>
+          <w:sz w:val="20"/>
+          <w:szCs w:val="20"/>
+          <w:lang w:val="en-US"/>
+        </w:rPr>
+      </w:pPr>
+      <w:r>
+        <w:rPr>
+          <w:rFonts w:ascii="Courier New" w:eastAsia="Times New Roman" w:hAnsi="Courier New" w:cs="Courier New"/>
+          <w:color w:val="CC7832"/>
+          <w:sz w:val="20"/>
+          <w:szCs w:val="20"/>
+          <w:lang w:val="en-US"/>
+        </w:rPr>
+        <w:t>if</w:t>
+      </w:r>
+      <w:r>
+        <w:rPr>
+          <w:rFonts w:ascii="Courier New" w:eastAsia="Times New Roman" w:hAnsi="Courier New" w:cs="Courier New"/>
+          <w:color w:val="A9B7C6"/>
+          <w:sz w:val="20"/>
+          <w:szCs w:val="20"/>
+          <w:lang w:val="en-US"/>
+        </w:rPr>
+        <w:t>(</w:t>
+      </w:r>
+      <w:proofErr w:type="spellStart"/>
+      <w:r>
+        <w:rPr>
+          <w:rFonts w:ascii="Courier New" w:eastAsia="Times New Roman" w:hAnsi="Courier New" w:cs="Courier New"/>
+          <w:color w:val="A9B7C6"/>
+          <w:sz w:val="20"/>
+          <w:szCs w:val="20"/>
+          <w:lang w:val="en-US"/>
+        </w:rPr>
+        <w:t>ActivityCompat.checkSelfPermission</w:t>
+      </w:r>
+      <w:proofErr w:type="spellEnd"/>
+      <w:r>
+        <w:rPr>
+          <w:rFonts w:ascii="Courier New" w:eastAsia="Times New Roman" w:hAnsi="Courier New" w:cs="Courier New"/>
+          <w:color w:val="A9B7C6"/>
+          <w:sz w:val="20"/>
+          <w:szCs w:val="20"/>
+          <w:lang w:val="en-US"/>
+        </w:rPr>
+        <w:t>(</w:t>
+      </w:r>
+      <w:r>
+        <w:rPr>
+          <w:rFonts w:ascii="Courier New" w:eastAsia="Times New Roman" w:hAnsi="Courier New" w:cs="Courier New"/>
+          <w:color w:val="CC7832"/>
+          <w:sz w:val="20"/>
+          <w:szCs w:val="20"/>
+          <w:lang w:val="en-US"/>
+        </w:rPr>
+        <w:t xml:space="preserve">this, </w:t>
+      </w:r>
+      <w:proofErr w:type="spellStart"/>
+      <w:r>
+        <w:rPr>
+          <w:rFonts w:ascii="Courier New" w:eastAsia="Times New Roman" w:hAnsi="Courier New" w:cs="Courier New"/>
+          <w:color w:val="A9B7C6"/>
+          <w:sz w:val="20"/>
+          <w:szCs w:val="20"/>
+          <w:lang w:val="en-US"/>
+        </w:rPr>
+        <w:t>android.Manifest.permission.ACCESS_FINE_LOCATION</w:t>
+      </w:r>
+      <w:proofErr w:type="spellEnd"/>
+      <w:r>
+        <w:rPr>
+          <w:rFonts w:ascii="Courier New" w:eastAsia="Times New Roman" w:hAnsi="Courier New" w:cs="Courier New"/>
+          <w:color w:val="A9B7C6"/>
+          <w:sz w:val="20"/>
+          <w:szCs w:val="20"/>
+          <w:lang w:val="en-US"/>
+        </w:rPr>
+        <w:t xml:space="preserve">) </w:t>
+      </w:r>
+      <w:r>
+        <w:rPr>
+          <w:rFonts w:ascii="Courier New" w:eastAsia="Times New Roman" w:hAnsi="Courier New" w:cs="Courier New"/>
+          <w:color w:val="808080"/>
+          <w:sz w:val="20"/>
+          <w:szCs w:val="20"/>
+          <w:lang w:val="en-US"/>
+        </w:rPr>
+        <w:t>//Make sure permissions are good</w:t>
+      </w:r>
+      <w:r>
+        <w:rPr>
+          <w:rFonts w:ascii="Courier New" w:eastAsia="Times New Roman" w:hAnsi="Courier New" w:cs="Courier New"/>
+          <w:color w:val="808080"/>
+          <w:sz w:val="20"/>
+          <w:szCs w:val="20"/>
+          <w:lang w:val="en-US"/>
+        </w:rPr>
+        <w:br/>
+        <w:t xml:space="preserve">    </w:t>
+      </w:r>
+      <w:r>
+        <w:rPr>
+          <w:rFonts w:ascii="Courier New" w:eastAsia="Times New Roman" w:hAnsi="Courier New" w:cs="Courier New"/>
+          <w:color w:val="A9B7C6"/>
+          <w:sz w:val="20"/>
+          <w:szCs w:val="20"/>
+          <w:lang w:val="en-US"/>
+        </w:rPr>
+        <w:t xml:space="preserve">!= </w:t>
+      </w:r>
+      <w:proofErr w:type="spellStart"/>
+      <w:r>
+        <w:rPr>
+          <w:rFonts w:ascii="Courier New" w:eastAsia="Times New Roman" w:hAnsi="Courier New" w:cs="Courier New"/>
+          <w:color w:val="A9B7C6"/>
+          <w:sz w:val="20"/>
+          <w:szCs w:val="20"/>
+          <w:lang w:val="en-US"/>
+        </w:rPr>
+        <w:t>PackageManager.PERMISSION_GRANTED</w:t>
+      </w:r>
+      <w:proofErr w:type="spellEnd"/>
+      <w:r>
+        <w:rPr>
+          <w:rFonts w:ascii="Courier New" w:eastAsia="Times New Roman" w:hAnsi="Courier New" w:cs="Courier New"/>
+          <w:color w:val="A9B7C6"/>
+          <w:sz w:val="20"/>
+          <w:szCs w:val="20"/>
+          <w:lang w:val="en-US"/>
+        </w:rPr>
+        <w:t xml:space="preserve"> &amp;&amp; </w:t>
+      </w:r>
+      <w:proofErr w:type="spellStart"/>
+      <w:r>
+        <w:rPr>
+          <w:rFonts w:ascii="Courier New" w:eastAsia="Times New Roman" w:hAnsi="Courier New" w:cs="Courier New"/>
+          <w:color w:val="A9B7C6"/>
+          <w:sz w:val="20"/>
+          <w:szCs w:val="20"/>
+          <w:lang w:val="en-US"/>
+        </w:rPr>
+        <w:t>ActivityCompat</w:t>
+      </w:r>
+      <w:proofErr w:type="spellEnd"/>
+      <w:r>
+        <w:rPr>
+          <w:rFonts w:ascii="Courier New" w:eastAsia="Times New Roman" w:hAnsi="Courier New" w:cs="Courier New"/>
+          <w:color w:val="A9B7C6"/>
+          <w:sz w:val="20"/>
+          <w:szCs w:val="20"/>
+          <w:lang w:val="en-US"/>
+        </w:rPr>
+        <w:br/>
+        <w:t xml:space="preserve">        .</w:t>
+      </w:r>
+      <w:proofErr w:type="spellStart"/>
+      <w:r>
+        <w:rPr>
+          <w:rFonts w:ascii="Courier New" w:eastAsia="Times New Roman" w:hAnsi="Courier New" w:cs="Courier New"/>
+          <w:color w:val="A9B7C6"/>
+          <w:sz w:val="20"/>
+          <w:szCs w:val="20"/>
+          <w:lang w:val="en-US"/>
+        </w:rPr>
+        <w:t>checkSelfPermission</w:t>
+      </w:r>
+      <w:proofErr w:type="spellEnd"/>
+      <w:r>
+        <w:rPr>
+          <w:rFonts w:ascii="Courier New" w:eastAsia="Times New Roman" w:hAnsi="Courier New" w:cs="Courier New"/>
+          <w:color w:val="A9B7C6"/>
+          <w:sz w:val="20"/>
+          <w:szCs w:val="20"/>
+          <w:lang w:val="en-US"/>
+        </w:rPr>
+        <w:t>(</w:t>
+      </w:r>
+      <w:r>
+        <w:rPr>
+          <w:rFonts w:ascii="Courier New" w:eastAsia="Times New Roman" w:hAnsi="Courier New" w:cs="Courier New"/>
+          <w:color w:val="CC7832"/>
+          <w:sz w:val="20"/>
+          <w:szCs w:val="20"/>
+          <w:lang w:val="en-US"/>
+        </w:rPr>
+        <w:t xml:space="preserve">this, </w:t>
+      </w:r>
+      <w:proofErr w:type="spellStart"/>
+      <w:r>
+        <w:rPr>
+          <w:rFonts w:ascii="Courier New" w:eastAsia="Times New Roman" w:hAnsi="Courier New" w:cs="Courier New"/>
+          <w:color w:val="A9B7C6"/>
+          <w:sz w:val="20"/>
+          <w:szCs w:val="20"/>
+          <w:lang w:val="en-US"/>
+        </w:rPr>
+        <w:t>android.Manifest.permission.ACCESS_COARSE_LOCATION</w:t>
+      </w:r>
+      <w:proofErr w:type="spellEnd"/>
+      <w:r>
+        <w:rPr>
+          <w:rFonts w:ascii="Courier New" w:eastAsia="Times New Roman" w:hAnsi="Courier New" w:cs="Courier New"/>
+          <w:color w:val="A9B7C6"/>
+          <w:sz w:val="20"/>
+          <w:szCs w:val="20"/>
+          <w:lang w:val="en-US"/>
+        </w:rPr>
+        <w:t xml:space="preserve">) != </w:t>
+      </w:r>
+      <w:proofErr w:type="spellStart"/>
+      <w:r>
+        <w:rPr>
+          <w:rFonts w:ascii="Courier New" w:eastAsia="Times New Roman" w:hAnsi="Courier New" w:cs="Courier New"/>
+          <w:color w:val="A9B7C6"/>
+          <w:sz w:val="20"/>
+          <w:szCs w:val="20"/>
+          <w:lang w:val="en-US"/>
+        </w:rPr>
+        <w:t>PackageManager.PERMISSION_GRANTED</w:t>
+      </w:r>
+      <w:proofErr w:type="spellEnd"/>
+      <w:r>
+        <w:rPr>
+          <w:rFonts w:ascii="Courier New" w:eastAsia="Times New Roman" w:hAnsi="Courier New" w:cs="Courier New"/>
+          <w:color w:val="A9B7C6"/>
+          <w:sz w:val="20"/>
+          <w:szCs w:val="20"/>
+          <w:lang w:val="en-US"/>
+        </w:rPr>
+        <w:br/>
+        <w:t>){</w:t>
+      </w:r>
+      <w:r>
+        <w:rPr>
+          <w:rFonts w:ascii="Courier New" w:eastAsia="Times New Roman" w:hAnsi="Courier New" w:cs="Courier New"/>
+          <w:color w:val="A9B7C6"/>
+          <w:sz w:val="20"/>
+          <w:szCs w:val="20"/>
+          <w:lang w:val="en-US"/>
+        </w:rPr>
+        <w:br/>
+        <w:t xml:space="preserve">    </w:t>
+      </w:r>
+      <w:proofErr w:type="spellStart"/>
+      <w:r>
+        <w:rPr>
+          <w:rFonts w:ascii="Courier New" w:eastAsia="Times New Roman" w:hAnsi="Courier New" w:cs="Courier New"/>
+          <w:color w:val="A9B7C6"/>
+          <w:sz w:val="20"/>
+          <w:szCs w:val="20"/>
+          <w:lang w:val="en-US"/>
+        </w:rPr>
+        <w:t>ActivityCompat.requestPermissions</w:t>
+      </w:r>
+      <w:proofErr w:type="spellEnd"/>
+      <w:r>
+        <w:rPr>
+          <w:rFonts w:ascii="Courier New" w:eastAsia="Times New Roman" w:hAnsi="Courier New" w:cs="Courier New"/>
+          <w:color w:val="A9B7C6"/>
+          <w:sz w:val="20"/>
+          <w:szCs w:val="20"/>
+          <w:lang w:val="en-US"/>
+        </w:rPr>
+        <w:t>(</w:t>
+      </w:r>
+      <w:r>
+        <w:rPr>
+          <w:rFonts w:ascii="Courier New" w:eastAsia="Times New Roman" w:hAnsi="Courier New" w:cs="Courier New"/>
+          <w:color w:val="CC7832"/>
+          <w:sz w:val="20"/>
+          <w:szCs w:val="20"/>
+          <w:lang w:val="en-US"/>
+        </w:rPr>
+        <w:t xml:space="preserve">this, </w:t>
+      </w:r>
+      <w:proofErr w:type="spellStart"/>
+      <w:r>
+        <w:rPr>
+          <w:rFonts w:ascii="Courier New" w:eastAsia="Times New Roman" w:hAnsi="Courier New" w:cs="Courier New"/>
+          <w:color w:val="A9B7C6"/>
+          <w:sz w:val="20"/>
+          <w:szCs w:val="20"/>
+          <w:lang w:val="en-US"/>
+        </w:rPr>
+        <w:t>arrayOf</w:t>
+      </w:r>
+      <w:proofErr w:type="spellEnd"/>
+      <w:r>
+        <w:rPr>
+          <w:rFonts w:ascii="Courier New" w:eastAsia="Times New Roman" w:hAnsi="Courier New" w:cs="Courier New"/>
+          <w:color w:val="A9B7C6"/>
+          <w:sz w:val="20"/>
+          <w:szCs w:val="20"/>
+          <w:lang w:val="en-US"/>
+        </w:rPr>
+        <w:t>(</w:t>
+      </w:r>
+      <w:proofErr w:type="spellStart"/>
+      <w:r>
+        <w:rPr>
+          <w:rFonts w:ascii="Courier New" w:eastAsia="Times New Roman" w:hAnsi="Courier New" w:cs="Courier New"/>
+          <w:color w:val="A9B7C6"/>
+          <w:sz w:val="20"/>
+          <w:szCs w:val="20"/>
+          <w:lang w:val="en-US"/>
+        </w:rPr>
+        <w:t>android.Manifest.permission.ACCESS_FINE_LOCATION</w:t>
+      </w:r>
+      <w:proofErr w:type="spellEnd"/>
+      <w:r>
+        <w:rPr>
+          <w:rFonts w:ascii="Courier New" w:eastAsia="Times New Roman" w:hAnsi="Courier New" w:cs="Courier New"/>
+          <w:color w:val="A9B7C6"/>
+          <w:sz w:val="20"/>
+          <w:szCs w:val="20"/>
+          <w:lang w:val="en-US"/>
+        </w:rPr>
+        <w:t>)</w:t>
+      </w:r>
+      <w:r>
+        <w:rPr>
+          <w:rFonts w:ascii="Courier New" w:eastAsia="Times New Roman" w:hAnsi="Courier New" w:cs="Courier New"/>
+          <w:color w:val="CC7832"/>
+          <w:sz w:val="20"/>
+          <w:szCs w:val="20"/>
+          <w:lang w:val="en-US"/>
+        </w:rPr>
+        <w:t xml:space="preserve">, </w:t>
+      </w:r>
+      <w:r>
+        <w:rPr>
+          <w:rFonts w:ascii="Courier New" w:eastAsia="Times New Roman" w:hAnsi="Courier New" w:cs="Courier New"/>
+          <w:color w:val="6897BB"/>
+          <w:sz w:val="20"/>
+          <w:szCs w:val="20"/>
+          <w:lang w:val="en-US"/>
+        </w:rPr>
+        <w:t>101</w:t>
+      </w:r>
+      <w:r>
+        <w:rPr>
+          <w:rFonts w:ascii="Courier New" w:eastAsia="Times New Roman" w:hAnsi="Courier New" w:cs="Courier New"/>
+          <w:color w:val="A9B7C6"/>
+          <w:sz w:val="20"/>
+          <w:szCs w:val="20"/>
+          <w:lang w:val="en-US"/>
+        </w:rPr>
+        <w:t>)</w:t>
+      </w:r>
+      <w:r>
+        <w:rPr>
+          <w:rFonts w:ascii="Courier New" w:eastAsia="Times New Roman" w:hAnsi="Courier New" w:cs="Courier New"/>
+          <w:color w:val="A9B7C6"/>
+          <w:sz w:val="20"/>
+          <w:szCs w:val="20"/>
+          <w:lang w:val="en-US"/>
+        </w:rPr>
+        <w:br/>
+        <w:t xml:space="preserve">    </w:t>
+      </w:r>
+      <w:r>
+        <w:rPr>
+          <w:rFonts w:ascii="Courier New" w:eastAsia="Times New Roman" w:hAnsi="Courier New" w:cs="Courier New"/>
+          <w:color w:val="CC7832"/>
+          <w:sz w:val="20"/>
+          <w:szCs w:val="20"/>
+          <w:lang w:val="en-US"/>
+        </w:rPr>
+        <w:t>return</w:t>
+      </w:r>
+      <w:r>
+        <w:rPr>
+          <w:rFonts w:ascii="Courier New" w:eastAsia="Times New Roman" w:hAnsi="Courier New" w:cs="Courier New"/>
+          <w:color w:val="CC7832"/>
+          <w:sz w:val="20"/>
+          <w:szCs w:val="20"/>
+          <w:lang w:val="en-US"/>
+        </w:rPr>
+        <w:br/>
+      </w:r>
+      <w:r>
+        <w:rPr>
+          <w:rFonts w:ascii="Courier New" w:eastAsia="Times New Roman" w:hAnsi="Courier New" w:cs="Courier New"/>
+          <w:color w:val="A9B7C6"/>
+          <w:sz w:val="20"/>
+          <w:szCs w:val="20"/>
+          <w:lang w:val="en-US"/>
+        </w:rPr>
+        <w:t>}</w:t>
+      </w:r>
+    </w:p>
+    <w:p>
+      <w:pPr>
+        <w:rPr>
+          <w:lang w:val="en-US"/>
+        </w:rPr>
+      </w:pPr>
+    </w:p>
+    <w:p>
+      <w:pPr>
+        <w:rPr>
+          <w:lang w:val="en-US"/>
+        </w:rPr>
+      </w:pPr>
+      <w:r>
+        <w:rPr>
+          <w:lang w:val="en-US"/>
+        </w:rPr>
+        <w:t xml:space="preserve">The above piece of code is used to check the permissions and ask for them if they have not been granted yet. The initial if statement is what does the checking. While the </w:t>
+      </w:r>
+      <w:proofErr w:type="spellStart"/>
+      <w:r>
+        <w:rPr>
+          <w:lang w:val="en-US"/>
+        </w:rPr>
+        <w:t>ActivityCompat.requestPermission</w:t>
+      </w:r>
+      <w:proofErr w:type="spellEnd"/>
+      <w:r>
+        <w:rPr>
+          <w:lang w:val="en-US"/>
+        </w:rPr>
+        <w:t xml:space="preserve"> inside the brackets of the if statement is what requests permission from the user if the program does not have the required permissions. </w:t>
+      </w:r>
+    </w:p>
+    <w:p>
+      <w:pPr>
+        <w:rPr>
+          <w:lang w:val="en-US"/>
+        </w:rPr>
+      </w:pPr>
+    </w:p>
+    <w:p>
+      <w:pPr>
+        <w:rPr>
+          <w:lang w:val="en-US"/>
+        </w:rPr>
+      </w:pPr>
+      <w:r>
+        <w:rPr>
+          <w:lang w:val="en-US"/>
+        </w:rPr>
+        <w:t xml:space="preserve">3.2 </w:t>
+      </w:r>
+      <w:proofErr w:type="spellStart"/>
+      <w:r>
+        <w:rPr>
+          <w:lang w:val="en-US"/>
+        </w:rPr>
+        <w:t>Github</w:t>
+      </w:r>
+      <w:proofErr w:type="spellEnd"/>
+      <w:r>
+        <w:rPr>
+          <w:lang w:val="en-US"/>
+        </w:rPr>
+        <w:t xml:space="preserve">: </w:t>
+      </w:r>
+      <w:hyperlink r:id="rId13" w:history="1">
+        <w:r>
+          <w:rPr>
+            <w:rStyle w:val="Hyperlink"/>
+            <w:lang w:val="en-US"/>
+          </w:rPr>
+          <w:t>https://github.com/jaakko13/mobileAppDev2/tree/master/codelab</w:t>
+        </w:r>
+      </w:hyperlink>
+      <w:r>
+        <w:rPr>
+          <w:lang w:val="en-US"/>
+        </w:rPr>
+        <w:t xml:space="preserve"> </w:t>
+      </w:r>
+    </w:p>
+    <w:p>
+      <w:pPr>
+        <w:rPr>
+          <w:lang w:val="en-US"/>
+        </w:rPr>
+      </w:pPr>
+      <w:r>
+        <w:rPr>
+          <w:lang w:val="en-US"/>
+        </w:rPr>
+        <w:t xml:space="preserve">Getting coordinates was easy as I’ve don’t this before for a final project </w:t>
+      </w:r>
+      <w:proofErr w:type="gramStart"/>
+      <w:r>
+        <w:rPr>
+          <w:lang w:val="en-US"/>
+        </w:rPr>
+        <w:t>and also</w:t>
+      </w:r>
+      <w:proofErr w:type="gramEnd"/>
+      <w:r>
+        <w:rPr>
+          <w:lang w:val="en-US"/>
+        </w:rPr>
+        <w:t xml:space="preserve"> during my last internship. Worked with maps a lot… The location listener was new and a bit more of a challenge. Very useful as I had just used a button to update the location but now it updates constantly. Also opening the map was </w:t>
+      </w:r>
+      <w:proofErr w:type="gramStart"/>
+      <w:r>
+        <w:rPr>
+          <w:lang w:val="en-US"/>
+        </w:rPr>
+        <w:t>fairly simple</w:t>
+      </w:r>
+      <w:proofErr w:type="gramEnd"/>
+      <w:r>
+        <w:rPr>
+          <w:lang w:val="en-US"/>
+        </w:rPr>
+        <w:t xml:space="preserve"> using intent.</w:t>
+      </w:r>
+      <w:bookmarkStart w:id="5" w:name="_GoBack"/>
       <w:bookmarkEnd w:id="5"/>
     </w:p>
     <w:p>
       <w:pPr>
+        <w:pStyle w:val="Heading1"/>
+        <w:numPr>
+          <w:ilvl w:val="0"/>
+          <w:numId w:val="0"/>
+        </w:numPr>
         <w:spacing w:line="240" w:lineRule="auto"/>
-        <w:jc w:val="left"/>
-        <w:rPr>
-          <w:rFonts w:cs="Arial"/>
-          <w:b/>
-          <w:bCs/>
-          <w:kern w:val="32"/>
-          <w:szCs w:val="32"/>
-        </w:rPr>
+        <w:ind w:left="360"/>
       </w:pPr>
-      <w:r>
-        <w:br w:type="page"/>
-      </w:r>
     </w:p>
     <w:p>
       <w:pPr>
@@ -9401,9 +9952,9 @@
       </w:r>
     </w:p>
     <w:sectPr>
-      <w:headerReference w:type="even" r:id="rId13"/>
-      <w:headerReference w:type="default" r:id="rId14"/>
-      <w:headerReference w:type="first" r:id="rId15"/>
+      <w:headerReference w:type="even" r:id="rId14"/>
+      <w:headerReference w:type="default" r:id="rId15"/>
+      <w:headerReference w:type="first" r:id="rId16"/>
       <w:pgSz w:w="11906" w:h="16838" w:code="9"/>
       <w:pgMar w:top="1134" w:right="1134" w:bottom="1134" w:left="2268" w:header="567" w:footer="567" w:gutter="0"/>
       <w:cols w:space="708"/>
@@ -9543,7 +10094,13 @@
       <w:rPr>
         <w:noProof/>
       </w:rPr>
-      <w:t>16</w:t>
+      <w:t>1</w:t>
+    </w:r>
+    <w:r>
+      <w:rPr>
+        <w:noProof/>
+      </w:rPr>
+      <w:t>6</w:t>
     </w:r>
     <w:r>
       <w:rPr>
@@ -13049,7 +13606,7 @@
 </file>
 
 <file path=customXml/itemProps1.xml><?xml version="1.0" encoding="utf-8"?>
-<ds:datastoreItem xmlns:ds="http://schemas.openxmlformats.org/officeDocument/2006/customXml" ds:itemID="{35492656-C254-48EC-AE90-E89E3D1285B2}">
+<ds:datastoreItem xmlns:ds="http://schemas.openxmlformats.org/officeDocument/2006/customXml" ds:itemID="{61931E23-AC20-459F-930C-B8160870FA61}">
   <ds:schemaRefs>
     <ds:schemaRef ds:uri="http://schemas.openxmlformats.org/officeDocument/2006/bibliography"/>
   </ds:schemaRefs>

</xml_diff>

<commit_message>
5.1 weather app complete
</commit_message>
<xml_diff>
--- a/Study diary.docx
+++ b/Study diary.docx
@@ -278,7 +278,7 @@
                         </a:ln>
                         <a:extLst>
                           <a:ext uri="{909E8E84-426E-40dd-AFC4-6F175D3DCCD1}">
-                            <a14:hiddenFill xmlns:pic="http://schemas.openxmlformats.org/drawingml/2006/picture" xmlns:adec="http://schemas.microsoft.com/office/drawing/2017/decorative" xmlns:c="http://schemas.openxmlformats.org/drawingml/2006/chart" xmlns:a14="http://schemas.microsoft.com/office/drawing/2010/main" xmlns:w="http://schemas.openxmlformats.org/wordprocessingml/2006/main" xmlns:w10="urn:schemas-microsoft-com:office:word" xmlns:v="urn:schemas-microsoft-com:vml" xmlns:o="urn:schemas-microsoft-com:office:office" xmlns:mv="urn:schemas-microsoft-com:mac:vml" xmlns:mo="http://schemas.microsoft.com/office/mac/office/2008/main" xmlns="" xmlns:arto="http://schemas.microsoft.com/office/word/2006/arto">
+                            <a14:hiddenFill xmlns:arto="http://schemas.microsoft.com/office/word/2006/arto" xmlns="" xmlns:mo="http://schemas.microsoft.com/office/mac/office/2008/main" xmlns:mv="urn:schemas-microsoft-com:mac:vml" xmlns:o="urn:schemas-microsoft-com:office:office" xmlns:v="urn:schemas-microsoft-com:vml" xmlns:w10="urn:schemas-microsoft-com:office:word" xmlns:w="http://schemas.openxmlformats.org/wordprocessingml/2006/main" xmlns:a14="http://schemas.microsoft.com/office/drawing/2010/main" xmlns:c="http://schemas.openxmlformats.org/drawingml/2006/chart" xmlns:adec="http://schemas.microsoft.com/office/drawing/2017/decorative" xmlns:pic="http://schemas.openxmlformats.org/drawingml/2006/picture">
                               <a:noFill/>
                             </a14:hiddenFill>
                           </a:ext>
@@ -7145,19 +7145,11 @@
           <w:lang w:val="en-US"/>
         </w:rPr>
       </w:pPr>
-      <w:proofErr w:type="gramStart"/>
-      <w:r>
-        <w:rPr>
-          <w:lang w:val="en-US"/>
-        </w:rPr>
-        <w:t>Again</w:t>
-      </w:r>
-      <w:proofErr w:type="gramEnd"/>
-      <w:r>
-        <w:rPr>
-          <w:lang w:val="en-US"/>
-        </w:rPr>
-        <w:t xml:space="preserve"> pretty simple introductory assignment. </w:t>
+      <w:r>
+        <w:rPr>
+          <w:lang w:val="en-US"/>
+        </w:rPr>
+        <w:t xml:space="preserve">Again pretty simple introductory assignment. </w:t>
       </w:r>
     </w:p>
     <w:p>
@@ -9607,38 +9599,8 @@
         <w:rPr>
           <w:lang w:val="en-US"/>
         </w:rPr>
-        <w:t xml:space="preserve">Getting coordinates was easy as I’ve don’t this before for a final project </w:t>
-      </w:r>
-      <w:proofErr w:type="gramStart"/>
-      <w:r>
-        <w:rPr>
-          <w:lang w:val="en-US"/>
-        </w:rPr>
-        <w:t>and also</w:t>
-      </w:r>
-      <w:proofErr w:type="gramEnd"/>
-      <w:r>
-        <w:rPr>
-          <w:lang w:val="en-US"/>
-        </w:rPr>
-        <w:t xml:space="preserve"> during my last internship. Worked with maps a lot… The location listener was new and a bit more of a challenge. Very useful as I had just used a button to update the location but now it updates constantly. Also opening the map was </w:t>
-      </w:r>
-      <w:proofErr w:type="gramStart"/>
-      <w:r>
-        <w:rPr>
-          <w:lang w:val="en-US"/>
-        </w:rPr>
-        <w:t>fairly simple</w:t>
-      </w:r>
-      <w:proofErr w:type="gramEnd"/>
-      <w:r>
-        <w:rPr>
-          <w:lang w:val="en-US"/>
-        </w:rPr>
-        <w:t xml:space="preserve"> using intent.</w:t>
-      </w:r>
-      <w:bookmarkStart w:id="5" w:name="_GoBack"/>
-      <w:bookmarkEnd w:id="5"/>
+        <w:t>Getting coordinates was easy as I’ve don’t this before for a final project and also during my last internship. Worked with maps a lot… The location listener was new and a bit more of a challenge. Very useful as I had just used a button to update the location but now it updates constantly. Also opening the map was fairly simple using intent.</w:t>
+      </w:r>
     </w:p>
     <w:p>
       <w:pPr>
@@ -9655,12 +9617,49 @@
       <w:pPr>
         <w:pStyle w:val="Heading1"/>
       </w:pPr>
-      <w:bookmarkStart w:id="6" w:name="_Toc87035288"/>
+      <w:bookmarkStart w:id="5" w:name="_Toc87035288"/>
       <w:r>
         <w:lastRenderedPageBreak/>
         <w:t>Week exercises</w:t>
       </w:r>
-      <w:bookmarkEnd w:id="6"/>
+      <w:bookmarkEnd w:id="5"/>
+    </w:p>
+    <w:p>
+      <w:pPr>
+        <w:spacing w:line="240" w:lineRule="auto"/>
+        <w:jc w:val="left"/>
+        <w:rPr>
+          <w:b/>
+          <w:bCs/>
+        </w:rPr>
+      </w:pPr>
+      <w:r>
+        <w:t>4.1</w:t>
+      </w:r>
+      <w:r>
+        <w:rPr>
+          <w:b/>
+          <w:bCs/>
+        </w:rPr>
+        <w:t xml:space="preserve"> </w:t>
+      </w:r>
+      <w:r>
+        <w:rPr>
+          <w:b/>
+          <w:bCs/>
+        </w:rPr>
+        <w:t>Get familiar with broadcast receivers (eg. from https://developer.android.com/guide/components/broadcasts). Explain briefly what is a Broadcast Receiver and where you can use them?</w:t>
+      </w:r>
+    </w:p>
+    <w:p>
+      <w:pPr>
+        <w:spacing w:line="240" w:lineRule="auto"/>
+        <w:jc w:val="left"/>
+        <w:rPr>
+          <w:b/>
+          <w:bCs/>
+        </w:rPr>
+      </w:pPr>
     </w:p>
     <w:p>
       <w:pPr>
@@ -9668,8 +9667,378 @@
         <w:jc w:val="left"/>
       </w:pPr>
       <w:r>
-        <w:br w:type="page"/>
-      </w:r>
+        <w:t xml:space="preserve">It’s a form of communication between components in android devices. Programs can listen for certain events and respond accordingly when they happen, such as when the phone is plugged in or connected to wifi. System broadcasts are automatic and all apps can subsribe to them. </w:t>
+      </w:r>
+    </w:p>
+    <w:p>
+      <w:pPr>
+        <w:spacing w:line="240" w:lineRule="auto"/>
+        <w:jc w:val="left"/>
+      </w:pPr>
+    </w:p>
+    <w:p>
+      <w:pPr>
+        <w:spacing w:line="240" w:lineRule="auto"/>
+        <w:jc w:val="left"/>
+        <w:rPr>
+          <w:b/>
+          <w:bCs/>
+          <w:lang w:val="en-US"/>
+        </w:rPr>
+      </w:pPr>
+      <w:r>
+        <w:rPr>
+          <w:b/>
+          <w:bCs/>
+          <w:lang w:val="en-US"/>
+        </w:rPr>
+        <w:t>Asynchronous tasks. Which kind of tasks you should execu</w:t>
+      </w:r>
+      <w:r>
+        <w:rPr>
+          <w:b/>
+          <w:bCs/>
+          <w:lang w:val="en-US"/>
+        </w:rPr>
+        <w:t>t</w:t>
+      </w:r>
+      <w:r>
+        <w:rPr>
+          <w:b/>
+          <w:bCs/>
+          <w:lang w:val="en-US"/>
+        </w:rPr>
+        <w:t>e in the background thread instead of Main UI thread. Give some examples.</w:t>
+      </w:r>
+    </w:p>
+    <w:p>
+      <w:pPr>
+        <w:spacing w:line="240" w:lineRule="auto"/>
+        <w:jc w:val="left"/>
+        <w:rPr>
+          <w:b/>
+          <w:bCs/>
+          <w:lang w:val="en-US"/>
+        </w:rPr>
+      </w:pPr>
+    </w:p>
+    <w:p>
+      <w:pPr>
+        <w:spacing w:line="240" w:lineRule="auto"/>
+        <w:jc w:val="left"/>
+        <w:rPr>
+          <w:lang w:val="en-US"/>
+        </w:rPr>
+      </w:pPr>
+      <w:r>
+        <w:rPr>
+          <w:lang w:val="en-US"/>
+        </w:rPr>
+        <w:t xml:space="preserve">Any tasks that can take a lot of time such as </w:t>
+      </w:r>
+      <w:proofErr w:type="spellStart"/>
+      <w:r>
+        <w:rPr>
+          <w:lang w:val="en-US"/>
+        </w:rPr>
+        <w:t>api</w:t>
+      </w:r>
+      <w:proofErr w:type="spellEnd"/>
+      <w:r>
+        <w:rPr>
+          <w:lang w:val="en-US"/>
+        </w:rPr>
+        <w:t xml:space="preserve"> calls. Only changes to the UI should be run in the Main UI thread and everything else should have its own thread to increase performance and not put too much strain on the main thread. Your own functions should have their own thread especially when listening for broadcasts or using services. </w:t>
+      </w:r>
+    </w:p>
+    <w:p>
+      <w:pPr>
+        <w:spacing w:line="240" w:lineRule="auto"/>
+        <w:jc w:val="left"/>
+        <w:rPr>
+          <w:lang w:val="en-US"/>
+        </w:rPr>
+      </w:pPr>
+    </w:p>
+    <w:p>
+      <w:pPr>
+        <w:spacing w:line="240" w:lineRule="auto"/>
+        <w:jc w:val="left"/>
+        <w:rPr>
+          <w:b/>
+          <w:bCs/>
+          <w:lang w:val="en-US"/>
+        </w:rPr>
+      </w:pPr>
+      <w:r>
+        <w:rPr>
+          <w:b/>
+          <w:bCs/>
+          <w:lang w:val="en-US"/>
+        </w:rPr>
+        <w:t>What are Services. Give a use case for Service in your application.</w:t>
+      </w:r>
+    </w:p>
+    <w:p>
+      <w:pPr>
+        <w:spacing w:line="240" w:lineRule="auto"/>
+        <w:jc w:val="left"/>
+        <w:rPr>
+          <w:b/>
+          <w:bCs/>
+          <w:lang w:val="en-US"/>
+        </w:rPr>
+      </w:pPr>
+    </w:p>
+    <w:p>
+      <w:pPr>
+        <w:spacing w:line="240" w:lineRule="auto"/>
+        <w:jc w:val="left"/>
+        <w:rPr>
+          <w:lang w:val="en-US"/>
+        </w:rPr>
+      </w:pPr>
+      <w:r>
+        <w:rPr>
+          <w:lang w:val="en-US"/>
+        </w:rPr>
+        <w:t xml:space="preserve">Services are used to run functions that take longer than usual and they run in the background. Can be run even while in another application. A use case for a service could be </w:t>
+      </w:r>
+      <w:proofErr w:type="spellStart"/>
+      <w:r>
+        <w:rPr>
+          <w:lang w:val="en-US"/>
+        </w:rPr>
+        <w:t>spotify</w:t>
+      </w:r>
+      <w:proofErr w:type="spellEnd"/>
+      <w:r>
+        <w:rPr>
+          <w:lang w:val="en-US"/>
+        </w:rPr>
+        <w:t xml:space="preserve"> playing music in the background even when you are not in the app. </w:t>
+      </w:r>
+    </w:p>
+    <w:p>
+      <w:pPr>
+        <w:spacing w:line="240" w:lineRule="auto"/>
+        <w:jc w:val="left"/>
+        <w:rPr>
+          <w:lang w:val="en-US"/>
+        </w:rPr>
+      </w:pPr>
+    </w:p>
+    <w:p>
+      <w:pPr>
+        <w:spacing w:line="240" w:lineRule="auto"/>
+        <w:jc w:val="left"/>
+        <w:rPr>
+          <w:lang w:val="en-US"/>
+        </w:rPr>
+      </w:pPr>
+    </w:p>
+    <w:p>
+      <w:pPr>
+        <w:spacing w:line="240" w:lineRule="auto"/>
+        <w:jc w:val="left"/>
+        <w:rPr>
+          <w:lang w:val="en-US"/>
+        </w:rPr>
+      </w:pPr>
+      <w:r>
+        <w:rPr>
+          <w:lang w:val="en-US"/>
+        </w:rPr>
+        <w:t xml:space="preserve">4.2  </w:t>
+      </w:r>
+      <w:proofErr w:type="spellStart"/>
+      <w:r>
+        <w:rPr>
+          <w:lang w:val="en-US"/>
+        </w:rPr>
+        <w:t>Github</w:t>
+      </w:r>
+      <w:proofErr w:type="spellEnd"/>
+      <w:r>
+        <w:rPr>
+          <w:lang w:val="en-US"/>
+        </w:rPr>
+        <w:t xml:space="preserve">: </w:t>
+      </w:r>
+      <w:hyperlink r:id="rId14" w:history="1">
+        <w:r>
+          <w:rPr>
+            <w:rStyle w:val="Hyperlink"/>
+            <w:lang w:val="en-US"/>
+          </w:rPr>
+          <w:t>https://github.com/jaakko13/mobileAppDev2/tree/master/broadcastReceiver</w:t>
+        </w:r>
+      </w:hyperlink>
+      <w:r>
+        <w:rPr>
+          <w:lang w:val="en-US"/>
+        </w:rPr>
+        <w:t xml:space="preserve"> </w:t>
+      </w:r>
+    </w:p>
+    <w:p>
+      <w:pPr>
+        <w:spacing w:line="240" w:lineRule="auto"/>
+        <w:jc w:val="left"/>
+        <w:rPr>
+          <w:lang w:val="en-US"/>
+        </w:rPr>
+      </w:pPr>
+    </w:p>
+    <w:p>
+      <w:pPr>
+        <w:spacing w:line="240" w:lineRule="auto"/>
+        <w:jc w:val="left"/>
+        <w:rPr>
+          <w:lang w:val="en-US"/>
+        </w:rPr>
+      </w:pPr>
+      <w:r>
+        <w:rPr>
+          <w:lang w:val="en-US"/>
+        </w:rPr>
+        <w:t xml:space="preserve">Did not have any problems setting up the broadcast as there isn’t too many steps involved but did learn how to do it. Also interesting to see the list of all system broadcasts and everything it can be used for. Struggled to access the </w:t>
+      </w:r>
+      <w:proofErr w:type="spellStart"/>
+      <w:r>
+        <w:rPr>
+          <w:lang w:val="en-US"/>
+        </w:rPr>
+        <w:t>ui</w:t>
+      </w:r>
+      <w:proofErr w:type="spellEnd"/>
+      <w:r>
+        <w:rPr>
+          <w:lang w:val="en-US"/>
+        </w:rPr>
+        <w:t xml:space="preserve"> elements in the inner class but figured it out with everyone in class that you need to use the inner keyword when making the inner class to have access.</w:t>
+      </w:r>
+    </w:p>
+    <w:p>
+      <w:pPr>
+        <w:spacing w:line="240" w:lineRule="auto"/>
+        <w:jc w:val="left"/>
+        <w:rPr>
+          <w:lang w:val="en-US"/>
+        </w:rPr>
+      </w:pPr>
+    </w:p>
+    <w:p>
+      <w:pPr>
+        <w:spacing w:line="240" w:lineRule="auto"/>
+        <w:jc w:val="left"/>
+        <w:rPr>
+          <w:lang w:val="en-US"/>
+        </w:rPr>
+      </w:pPr>
+      <w:r>
+        <w:rPr>
+          <w:lang w:val="en-US"/>
+        </w:rPr>
+        <w:t xml:space="preserve">4.3  </w:t>
+      </w:r>
+      <w:proofErr w:type="spellStart"/>
+      <w:r>
+        <w:rPr>
+          <w:lang w:val="en-US"/>
+        </w:rPr>
+        <w:t>Github</w:t>
+      </w:r>
+      <w:proofErr w:type="spellEnd"/>
+      <w:r>
+        <w:rPr>
+          <w:lang w:val="en-US"/>
+        </w:rPr>
+        <w:t xml:space="preserve">: </w:t>
+      </w:r>
+      <w:hyperlink r:id="rId15" w:history="1">
+        <w:r>
+          <w:rPr>
+            <w:rStyle w:val="Hyperlink"/>
+            <w:lang w:val="en-US"/>
+          </w:rPr>
+          <w:t>https://github.com/jaakko13/mobileAppDev2/tree/master/Servives</w:t>
+        </w:r>
+      </w:hyperlink>
+      <w:r>
+        <w:rPr>
+          <w:lang w:val="en-US"/>
+        </w:rPr>
+        <w:t xml:space="preserve"> </w:t>
+      </w:r>
+    </w:p>
+    <w:p>
+      <w:pPr>
+        <w:spacing w:line="240" w:lineRule="auto"/>
+        <w:jc w:val="left"/>
+        <w:rPr>
+          <w:lang w:val="en-US"/>
+        </w:rPr>
+      </w:pPr>
+    </w:p>
+    <w:p>
+      <w:pPr>
+        <w:spacing w:line="240" w:lineRule="auto"/>
+        <w:jc w:val="left"/>
+        <w:rPr>
+          <w:lang w:val="en-US"/>
+        </w:rPr>
+      </w:pPr>
+      <w:r>
+        <w:rPr>
+          <w:lang w:val="en-US"/>
+        </w:rPr>
+        <w:t xml:space="preserve">Service set up was a little tougher because I kept getting the default value and not the one set in the service but figured out the parameters for the </w:t>
+      </w:r>
+      <w:proofErr w:type="spellStart"/>
+      <w:r>
+        <w:rPr>
+          <w:lang w:val="en-US"/>
+        </w:rPr>
+        <w:t>broadcastReceiver</w:t>
+      </w:r>
+      <w:proofErr w:type="spellEnd"/>
+      <w:r>
+        <w:rPr>
+          <w:lang w:val="en-US"/>
+        </w:rPr>
+        <w:t xml:space="preserve"> were messed up and it helped. Also struggled for a while converting it to an array for the lottery numbers and putting that through intent. But that I blame on </w:t>
+      </w:r>
+      <w:proofErr w:type="spellStart"/>
+      <w:r>
+        <w:rPr>
+          <w:lang w:val="en-US"/>
+        </w:rPr>
+        <w:t>kotlin</w:t>
+      </w:r>
+      <w:proofErr w:type="spellEnd"/>
+      <w:r>
+        <w:rPr>
+          <w:lang w:val="en-US"/>
+        </w:rPr>
+        <w:t xml:space="preserve"> because it is very confusing with all the different types of lists and array as some are mutable some aren’t and </w:t>
+      </w:r>
+      <w:proofErr w:type="spellStart"/>
+      <w:r>
+        <w:rPr>
+          <w:lang w:val="en-US"/>
+        </w:rPr>
+        <w:t>theres</w:t>
+      </w:r>
+      <w:proofErr w:type="spellEnd"/>
+      <w:r>
+        <w:rPr>
+          <w:lang w:val="en-US"/>
+        </w:rPr>
+        <w:t xml:space="preserve"> a lot of casting that’s not necessary in the end. But I was able to get it working cleanly in the end so all good. </w:t>
+      </w:r>
+      <w:bookmarkStart w:id="6" w:name="_GoBack"/>
+      <w:bookmarkEnd w:id="6"/>
     </w:p>
     <w:p>
       <w:pPr>
@@ -9952,9 +10321,9 @@
       </w:r>
     </w:p>
     <w:sectPr>
-      <w:headerReference w:type="even" r:id="rId14"/>
-      <w:headerReference w:type="default" r:id="rId15"/>
-      <w:headerReference w:type="first" r:id="rId16"/>
+      <w:headerReference w:type="even" r:id="rId16"/>
+      <w:headerReference w:type="default" r:id="rId17"/>
+      <w:headerReference w:type="first" r:id="rId18"/>
       <w:pgSz w:w="11906" w:h="16838" w:code="9"/>
       <w:pgMar w:top="1134" w:right="1134" w:bottom="1134" w:left="2268" w:header="567" w:footer="567" w:gutter="0"/>
       <w:cols w:space="708"/>
@@ -10094,13 +10463,7 @@
       <w:rPr>
         <w:noProof/>
       </w:rPr>
-      <w:t>1</w:t>
-    </w:r>
-    <w:r>
-      <w:rPr>
-        <w:noProof/>
-      </w:rPr>
-      <w:t>6</w:t>
+      <w:t>16</w:t>
     </w:r>
     <w:r>
       <w:rPr>
@@ -13606,7 +13969,7 @@
 </file>
 
 <file path=customXml/itemProps1.xml><?xml version="1.0" encoding="utf-8"?>
-<ds:datastoreItem xmlns:ds="http://schemas.openxmlformats.org/officeDocument/2006/customXml" ds:itemID="{61931E23-AC20-459F-930C-B8160870FA61}">
+<ds:datastoreItem xmlns:ds="http://schemas.openxmlformats.org/officeDocument/2006/customXml" ds:itemID="{DBE01721-4929-46C0-9CA8-482430B4B6AA}">
   <ds:schemaRefs>
     <ds:schemaRef ds:uri="http://schemas.openxmlformats.org/officeDocument/2006/bibliography"/>
   </ds:schemaRefs>

</xml_diff>